<commit_message>
Added Testing results for Service line detection
</commit_message>
<xml_diff>
--- a/documents/testing/20140521-LGV-Test plan - C9 - Service Line Detection.docx
+++ b/documents/testing/20140521-LGV-Test plan - C9 - Service Line Detection.docx
@@ -1,6 +1,6 @@
 
 <file path=word/document.xml><?xml version="1.0" encoding="utf-8"?>
-<w:document xmlns:wpc="http://schemas.microsoft.com/office/word/2010/wordprocessingCanvas" xmlns:mc="http://schemas.openxmlformats.org/markup-compatibility/2006" xmlns:o="urn:schemas-microsoft-com:office:office" xmlns:r="http://schemas.openxmlformats.org/officeDocument/2006/relationships" xmlns:m="http://schemas.openxmlformats.org/officeDocument/2006/math" xmlns:v="urn:schemas-microsoft-com:vml" xmlns:wp14="http://schemas.microsoft.com/office/word/2010/wordprocessingDrawing" xmlns:wp="http://schemas.openxmlformats.org/drawingml/2006/wordprocessingDrawing" xmlns:w10="urn:schemas-microsoft-com:office:word" xmlns:w="http://schemas.openxmlformats.org/wordprocessingml/2006/main" xmlns:w14="http://schemas.microsoft.com/office/word/2010/wordml" xmlns:wpg="http://schemas.microsoft.com/office/word/2010/wordprocessingGroup" xmlns:wpi="http://schemas.microsoft.com/office/word/2010/wordprocessingInk" xmlns:wne="http://schemas.microsoft.com/office/word/2006/wordml" xmlns:wps="http://schemas.microsoft.com/office/word/2010/wordprocessingShape" mc:Ignorable="w14 wp14">
+<w:document xmlns:wpc="http://schemas.microsoft.com/office/word/2010/wordprocessingCanvas" xmlns:mo="http://schemas.microsoft.com/office/mac/office/2008/main" xmlns:mc="http://schemas.openxmlformats.org/markup-compatibility/2006" xmlns:mv="urn:schemas-microsoft-com:mac:vml" xmlns:o="urn:schemas-microsoft-com:office:office" xmlns:r="http://schemas.openxmlformats.org/officeDocument/2006/relationships" xmlns:m="http://schemas.openxmlformats.org/officeDocument/2006/math" xmlns:v="urn:schemas-microsoft-com:vml" xmlns:wp14="http://schemas.microsoft.com/office/word/2010/wordprocessingDrawing" xmlns:wp="http://schemas.openxmlformats.org/drawingml/2006/wordprocessingDrawing" xmlns:w10="urn:schemas-microsoft-com:office:word" xmlns:w="http://schemas.openxmlformats.org/wordprocessingml/2006/main" xmlns:w14="http://schemas.microsoft.com/office/word/2010/wordml" xmlns:wpg="http://schemas.microsoft.com/office/word/2010/wordprocessingGroup" xmlns:wpi="http://schemas.microsoft.com/office/word/2010/wordprocessingInk" xmlns:wne="http://schemas.microsoft.com/office/word/2006/wordml" xmlns:wps="http://schemas.microsoft.com/office/word/2010/wordprocessingShape" mc:Ignorable="w14 wp14">
   <w:body>
     <w:p>
       <w:pPr>
@@ -13,7 +13,7 @@
           <w:color w:val="000000"/>
           <w:sz w:val="21"/>
           <w:szCs w:val="21"/>
-          <w:lang w:val="en-US" w:eastAsia="en-US"/>
+          <w:lang w:val="de-DE"/>
         </w:rPr>
         <w:drawing>
           <wp:inline distT="0" distB="0" distL="0" distR="0" wp14:anchorId="3C5E8A3B" wp14:editId="11E9C663">
@@ -154,7 +154,6 @@
         </w:rPr>
         <w:t>Server Side Mining Component (C9</w:t>
       </w:r>
-      <w:proofErr w:type="gramStart"/>
       <w:r>
         <w:rPr>
           <w:b/>
@@ -163,7 +162,6 @@
         </w:rPr>
         <w:t>)</w:t>
       </w:r>
-      <w:proofErr w:type="gramEnd"/>
       <w:r>
         <w:rPr>
           <w:b/>
@@ -214,7 +212,7 @@
             <w:r>
               <w:rPr>
                 <w:noProof/>
-                <w:lang w:val="en-US" w:eastAsia="en-US"/>
+                <w:lang w:val="de-DE"/>
               </w:rPr>
               <w:drawing>
                 <wp:inline distT="0" distB="0" distL="0" distR="0" wp14:anchorId="506C8C58" wp14:editId="6F50F7A3">
@@ -276,7 +274,7 @@
             <w:r>
               <w:rPr>
                 <w:noProof/>
-                <w:lang w:val="en-US" w:eastAsia="en-US"/>
+                <w:lang w:val="de-DE"/>
               </w:rPr>
               <w:drawing>
                 <wp:inline distT="0" distB="0" distL="0" distR="0" wp14:anchorId="10392918" wp14:editId="7BEA4160">
@@ -345,19 +343,11 @@
           <w:lang w:eastAsia="el-GR"/>
         </w:rPr>
       </w:pPr>
-      <w:proofErr w:type="gramStart"/>
       <w:r>
         <w:rPr>
           <w:lang w:eastAsia="el-GR"/>
         </w:rPr>
-        <w:t>co-funded</w:t>
-      </w:r>
-      <w:proofErr w:type="gramEnd"/>
-      <w:r>
-        <w:rPr>
-          <w:lang w:eastAsia="el-GR"/>
-        </w:rPr>
-        <w:t xml:space="preserve"> by the European Union</w:t>
+        <w:t>co-funded by the European Union</w:t>
       </w:r>
     </w:p>
     <w:p>
@@ -651,6 +641,7 @@
             <w:dataBinding w:prefixMappings="xmlns:ns0='http://purl.org/dc/elements/1.1/' xmlns:ns1='http://schemas.openxmlformats.org/package/2006/metadata/core-properties' " w:xpath="/ns1:coreProperties[1]/ns0:title[1]" w:storeItemID="{6C3C8BC8-F283-45AE-878A-BAB7291924A1}"/>
             <w:text/>
           </w:sdtPr>
+          <w:sdtEndPr/>
           <w:sdtContent>
             <w:tc>
               <w:tcPr>
@@ -1174,23 +1165,13 @@
                 <w:szCs w:val="20"/>
               </w:rPr>
             </w:pPr>
-            <w:proofErr w:type="spellStart"/>
             <w:r>
               <w:rPr>
                 <w:color w:val="0070C0"/>
                 <w:sz w:val="20"/>
                 <w:szCs w:val="20"/>
               </w:rPr>
-              <w:t>t.b.a</w:t>
-            </w:r>
-            <w:proofErr w:type="spellEnd"/>
-            <w:r>
-              <w:rPr>
-                <w:color w:val="0070C0"/>
-                <w:sz w:val="20"/>
-                <w:szCs w:val="20"/>
-              </w:rPr>
-              <w:t>.</w:t>
+              <w:t>t.b.a.</w:t>
             </w:r>
             <w:r>
               <w:rPr>
@@ -1423,21 +1404,7 @@
                 <w:sz w:val="20"/>
                 <w:szCs w:val="20"/>
               </w:rPr>
-              <w:t>Lenovo Think Pad T410s (</w:t>
-            </w:r>
-            <w:r>
-              <w:rPr>
-                <w:sz w:val="20"/>
-                <w:szCs w:val="20"/>
-              </w:rPr>
-              <w:t>x64. Intel Core i5 CPU@2.4Ghz, 4Gb RAM, 100 GB HDD</w:t>
-            </w:r>
-            <w:r>
-              <w:rPr>
-                <w:sz w:val="20"/>
-                <w:szCs w:val="20"/>
-              </w:rPr>
-              <w:t>)</w:t>
+              <w:t>MacBook Air Mid 2012</w:t>
             </w:r>
           </w:p>
           <w:p>
@@ -1445,7 +1412,7 @@
               <w:pStyle w:val="Listenabsatz"/>
               <w:numPr>
                 <w:ilvl w:val="0"/>
-                <w:numId w:val="23"/>
+                <w:numId w:val="25"/>
               </w:numPr>
               <w:spacing w:after="0"/>
               <w:jc w:val="left"/>
@@ -1459,7 +1426,7 @@
                 <w:sz w:val="20"/>
                 <w:szCs w:val="20"/>
               </w:rPr>
-              <w:t>Ubuntu 12.04 Desktop</w:t>
+              <w:t>OS X Version 10.9.3</w:t>
             </w:r>
           </w:p>
           <w:p>
@@ -1467,7 +1434,7 @@
               <w:pStyle w:val="Listenabsatz"/>
               <w:numPr>
                 <w:ilvl w:val="0"/>
-                <w:numId w:val="23"/>
+                <w:numId w:val="25"/>
               </w:numPr>
               <w:spacing w:after="0"/>
               <w:jc w:val="left"/>
@@ -1481,15 +1448,29 @@
                 <w:sz w:val="20"/>
                 <w:szCs w:val="20"/>
               </w:rPr>
-              <w:t xml:space="preserve">Chromium Browser </w:t>
-            </w:r>
-            <w:r>
-              <w:rPr>
-                <w:sz w:val="20"/>
-                <w:szCs w:val="20"/>
-              </w:rPr>
-              <w:t>Version 34.0.1847.116</w:t>
-            </w:r>
+              <w:t xml:space="preserve">Chrome Browser Version </w:t>
+            </w:r>
+            <w:r>
+              <w:rPr>
+                <w:rFonts w:ascii="Lucida Grande" w:hAnsi="Lucida Grande" w:cs="Lucida Grande"/>
+                <w:color w:val="303942"/>
+                <w:sz w:val="18"/>
+                <w:szCs w:val="18"/>
+                <w:lang w:val="en-US"/>
+              </w:rPr>
+              <w:t>35.0.1916.153</w:t>
+            </w:r>
+          </w:p>
+          <w:p>
+            <w:pPr>
+              <w:pStyle w:val="Listenabsatz"/>
+              <w:spacing w:after="0"/>
+              <w:jc w:val="left"/>
+              <w:rPr>
+                <w:sz w:val="20"/>
+                <w:szCs w:val="20"/>
+              </w:rPr>
+            </w:pPr>
           </w:p>
         </w:tc>
       </w:tr>
@@ -1635,7 +1616,7 @@
             <w:hyperlink r:id="rId12" w:history="1">
               <w:r>
                 <w:rPr>
-                  <w:rStyle w:val="Hyperlink"/>
+                  <w:rStyle w:val="Link"/>
                   <w:color w:val="0070C0"/>
                 </w:rPr>
                 <w:t>http://liveandgov.uni-koblenz.de/SLD/test</w:t>
@@ -1689,7 +1670,6 @@
       </w:pPr>
       <w:bookmarkStart w:id="2" w:name="_Toc371077576"/>
       <w:r>
-        <w:lastRenderedPageBreak/>
         <w:t>3.</w:t>
       </w:r>
       <w:r>
@@ -1787,21 +1767,7 @@
         <w:rPr>
           <w:lang w:eastAsia="en-GB"/>
         </w:rPr>
-        <w:t xml:space="preserve">General guidelines for describing </w:t>
-      </w:r>
-      <w:proofErr w:type="gramStart"/>
-      <w:r>
-        <w:rPr>
-          <w:lang w:eastAsia="en-GB"/>
-        </w:rPr>
-        <w:t>scenario’s</w:t>
-      </w:r>
-      <w:proofErr w:type="gramEnd"/>
-      <w:r>
-        <w:rPr>
-          <w:lang w:eastAsia="en-GB"/>
-        </w:rPr>
-        <w:t>:</w:t>
+        <w:t>General guidelines for describing scenario’s:</w:t>
       </w:r>
     </w:p>
     <w:p>
@@ -1901,21 +1867,7 @@
         <w:rPr>
           <w:lang w:eastAsia="en-GB"/>
         </w:rPr>
-        <w:t xml:space="preserve">Keep in mind input data for test cases is very important part in </w:t>
-      </w:r>
-      <w:proofErr w:type="gramStart"/>
-      <w:r>
-        <w:rPr>
-          <w:lang w:eastAsia="en-GB"/>
-        </w:rPr>
-        <w:t>testing,</w:t>
-      </w:r>
-      <w:proofErr w:type="gramEnd"/>
-      <w:r>
-        <w:rPr>
-          <w:lang w:eastAsia="en-GB"/>
-        </w:rPr>
-        <w:t xml:space="preserve"> your test cases should validate range of input data. Also check how system behaves in t</w:t>
+        <w:t>Keep in mind input data for test cases is very important part in testing, your test cases should validate range of input data. Also check how system behaves in t</w:t>
       </w:r>
       <w:r>
         <w:rPr>
@@ -1959,19 +1911,11 @@
         </w:rPr>
         <w:t>cceptance / Security / Interoperability)</w:t>
       </w:r>
-      <w:proofErr w:type="gramStart"/>
       <w:r>
         <w:rPr>
           <w:lang w:eastAsia="en-GB"/>
         </w:rPr>
-        <w:t>,</w:t>
-      </w:r>
-      <w:proofErr w:type="gramEnd"/>
-      <w:r>
-        <w:rPr>
-          <w:lang w:eastAsia="en-GB"/>
-        </w:rPr>
-        <w:t xml:space="preserve"> however it is not required to make separate sections for each test type.</w:t>
+        <w:t>, however it is not required to make separate sections for each test type.</w:t>
       </w:r>
     </w:p>
     <w:p>
@@ -1989,21 +1933,7 @@
         <w:rPr>
           <w:lang w:eastAsia="en-GB"/>
         </w:rPr>
-        <w:t xml:space="preserve">Make sure the test </w:t>
-      </w:r>
-      <w:proofErr w:type="gramStart"/>
-      <w:r>
-        <w:rPr>
-          <w:lang w:eastAsia="en-GB"/>
-        </w:rPr>
-        <w:t>scenarios covers</w:t>
-      </w:r>
-      <w:proofErr w:type="gramEnd"/>
-      <w:r>
-        <w:rPr>
-          <w:lang w:eastAsia="en-GB"/>
-        </w:rPr>
-        <w:t xml:space="preserve"> all the required functionality. Assume that all functionality that is not covered by the test scenarios does not work.</w:t>
+        <w:t>Make sure the test scenarios covers all the required functionality. Assume that all functionality that is not covered by the test scenarios does not work.</w:t>
       </w:r>
     </w:p>
     <w:p>
@@ -2286,8 +2216,6 @@
               </w:rPr>
               <w:t xml:space="preserve">R-SC.8. </w:t>
             </w:r>
-            <w:bookmarkStart w:id="3" w:name="_GoBack"/>
-            <w:bookmarkEnd w:id="3"/>
             <w:r>
               <w:rPr>
                 <w:color w:val="0070C0"/>
@@ -2379,27 +2307,7 @@
                 <w:szCs w:val="20"/>
                 <w:lang w:eastAsia="en-GB"/>
               </w:rPr>
-              <w:t>[OK/</w:t>
-            </w:r>
-          </w:p>
-          <w:p>
-            <w:pPr>
-              <w:jc w:val="left"/>
-              <w:rPr>
-                <w:color w:val="FF0000"/>
-                <w:sz w:val="20"/>
-                <w:szCs w:val="20"/>
-                <w:lang w:eastAsia="en-GB"/>
-              </w:rPr>
-            </w:pPr>
-            <w:r>
-              <w:rPr>
-                <w:color w:val="FF0000"/>
-                <w:sz w:val="20"/>
-                <w:szCs w:val="20"/>
-                <w:lang w:eastAsia="en-GB"/>
-              </w:rPr>
-              <w:t>NOK]</w:t>
+              <w:t>OK</w:t>
             </w:r>
           </w:p>
         </w:tc>
@@ -2624,27 +2532,7 @@
                 <w:szCs w:val="20"/>
                 <w:lang w:eastAsia="en-GB"/>
               </w:rPr>
-              <w:t>[OK/</w:t>
-            </w:r>
-          </w:p>
-          <w:p>
-            <w:pPr>
-              <w:jc w:val="left"/>
-              <w:rPr>
-                <w:color w:val="FF0000"/>
-                <w:sz w:val="20"/>
-                <w:szCs w:val="20"/>
-                <w:lang w:eastAsia="en-GB"/>
-              </w:rPr>
-            </w:pPr>
-            <w:r>
-              <w:rPr>
-                <w:color w:val="FF0000"/>
-                <w:sz w:val="20"/>
-                <w:szCs w:val="20"/>
-                <w:lang w:eastAsia="en-GB"/>
-              </w:rPr>
-              <w:t>NOK]</w:t>
+              <w:t>NOK</w:t>
             </w:r>
           </w:p>
         </w:tc>
@@ -2754,7 +2642,7 @@
           <w:szCs w:val="32"/>
         </w:rPr>
       </w:pPr>
-      <w:bookmarkStart w:id="4" w:name="_Toc371077577"/>
+      <w:bookmarkStart w:id="3" w:name="_Toc371077577"/>
     </w:p>
     <w:p>
       <w:pPr>
@@ -2806,19 +2694,9 @@
           <w:sz w:val="32"/>
           <w:szCs w:val="32"/>
         </w:rPr>
-        <w:t xml:space="preserve">Issues </w:t>
+        <w:t>Issues raised</w:t>
       </w:r>
-      <w:proofErr w:type="gramStart"/>
-      <w:r>
-        <w:rPr>
-          <w:b/>
-          <w:sz w:val="32"/>
-          <w:szCs w:val="32"/>
-        </w:rPr>
-        <w:t>raised</w:t>
-      </w:r>
-      <w:bookmarkEnd w:id="4"/>
-      <w:proofErr w:type="gramEnd"/>
+      <w:bookmarkEnd w:id="3"/>
     </w:p>
     <w:tbl>
       <w:tblPr>
@@ -2889,7 +2767,7 @@
                 <w:color w:val="FF0000"/>
                 <w:szCs w:val="24"/>
               </w:rPr>
-              <w:t>[The unique issue number]</w:t>
+              <w:t>1</w:t>
             </w:r>
           </w:p>
         </w:tc>
@@ -2940,7 +2818,7 @@
                 <w:sz w:val="20"/>
                 <w:szCs w:val="20"/>
               </w:rPr>
-              <w:t>[Low / Medium / High]</w:t>
+              <w:t>2</w:t>
             </w:r>
           </w:p>
         </w:tc>
@@ -2990,7 +2868,7 @@
                 <w:sz w:val="20"/>
                 <w:szCs w:val="20"/>
               </w:rPr>
-              <w:t>[Low / Medium / High]</w:t>
+              <w:t>High</w:t>
             </w:r>
           </w:p>
         </w:tc>
@@ -3041,7 +2919,7 @@
                 <w:sz w:val="20"/>
                 <w:szCs w:val="20"/>
               </w:rPr>
-              <w:t>[Bug  / Change request]</w:t>
+              <w:t>Bug</w:t>
             </w:r>
           </w:p>
         </w:tc>
@@ -3092,7 +2970,7 @@
                 <w:sz w:val="20"/>
                 <w:szCs w:val="20"/>
               </w:rPr>
-              <w:t>[One line summary of the issue]</w:t>
+              <w:t>Map does not load</w:t>
             </w:r>
           </w:p>
         </w:tc>
@@ -3143,7 +3021,23 @@
                 <w:sz w:val="20"/>
                 <w:szCs w:val="20"/>
               </w:rPr>
-              <w:t>[Description of the issue, please give enough information to reproduce the issue]</w:t>
+              <w:t xml:space="preserve">Just visit the test site at </w:t>
+            </w:r>
+            <w:hyperlink r:id="rId13" w:history="1">
+              <w:r>
+                <w:rPr>
+                  <w:rStyle w:val="Link"/>
+                </w:rPr>
+                <w:t>http://liveandgov.uni-koblenz.de/SLD/test</w:t>
+              </w:r>
+            </w:hyperlink>
+            <w:r>
+              <w:rPr>
+                <w:color w:val="FF0000"/>
+                <w:sz w:val="20"/>
+                <w:szCs w:val="20"/>
+              </w:rPr>
+              <w:t xml:space="preserve"> . There seems to be an error with the map API. All the calls return a 403 Forbidden error.</w:t>
             </w:r>
           </w:p>
         </w:tc>
@@ -3200,7 +3094,7 @@
                 <w:sz w:val="20"/>
                 <w:szCs w:val="20"/>
               </w:rPr>
-              <w:t>[If there is a workaround that mitigates the issue then give it here]</w:t>
+              <w:t>-</w:t>
             </w:r>
           </w:p>
         </w:tc>
@@ -3263,7 +3157,7 @@
                 <w:sz w:val="20"/>
                 <w:szCs w:val="20"/>
               </w:rPr>
-              <w:t>[Recommendation regarding this issue]</w:t>
+              <w:t xml:space="preserve">Looks like the map API has changed. I think René ran into the same issue on the inspection frontend. </w:t>
             </w:r>
           </w:p>
         </w:tc>
@@ -3668,7 +3562,7 @@
           <w:szCs w:val="16"/>
         </w:rPr>
       </w:pPr>
-      <w:bookmarkStart w:id="5" w:name="_Toc371077578"/>
+      <w:bookmarkStart w:id="4" w:name="_Toc371077578"/>
     </w:p>
     <w:tbl>
       <w:tblPr>
@@ -4833,29 +4727,6 @@
         </w:tc>
       </w:tr>
     </w:tbl>
-    <w:p>
-      <w:pPr>
-        <w:spacing w:after="0"/>
-        <w:rPr>
-          <w:b/>
-          <w:sz w:val="16"/>
-          <w:szCs w:val="16"/>
-        </w:rPr>
-      </w:pPr>
-    </w:p>
-    <w:p>
-      <w:pPr>
-        <w:rPr>
-          <w:color w:val="FF0000"/>
-        </w:rPr>
-      </w:pPr>
-      <w:r>
-        <w:rPr>
-          <w:color w:val="FF0000"/>
-        </w:rPr>
-        <w:t>Etc.</w:t>
-      </w:r>
-    </w:p>
     <w:p>
       <w:pPr>
         <w:spacing w:after="0"/>
@@ -4899,7 +4770,7 @@
         </w:rPr>
         <w:t>Issue screenshots</w:t>
       </w:r>
-      <w:bookmarkEnd w:id="5"/>
+      <w:bookmarkEnd w:id="4"/>
     </w:p>
     <w:p>
       <w:pPr>
@@ -4909,6 +4780,168 @@
           <w:b/>
           <w:sz w:val="32"/>
           <w:szCs w:val="32"/>
+        </w:rPr>
+      </w:pPr>
+    </w:p>
+    <w:tbl>
+      <w:tblPr>
+        <w:tblStyle w:val="table"/>
+        <w:tblW w:w="0" w:type="auto"/>
+        <w:tblBorders>
+          <w:insideH w:val="single" w:sz="4" w:space="0" w:color="auto"/>
+          <w:insideV w:val="single" w:sz="4" w:space="0" w:color="auto"/>
+        </w:tblBorders>
+        <w:tblLook w:val="04A0" w:firstRow="1" w:lastRow="0" w:firstColumn="1" w:lastColumn="0" w:noHBand="0" w:noVBand="1"/>
+      </w:tblPr>
+      <w:tblGrid>
+        <w:gridCol w:w="2791"/>
+        <w:gridCol w:w="6497"/>
+      </w:tblGrid>
+      <w:tr>
+        <w:trPr>
+          <w:cnfStyle w:val="100000000000" w:firstRow="1" w:lastRow="0" w:firstColumn="0" w:lastColumn="0" w:oddVBand="0" w:evenVBand="0" w:oddHBand="0" w:evenHBand="0" w:firstRowFirstColumn="0" w:firstRowLastColumn="0" w:lastRowFirstColumn="0" w:lastRowLastColumn="0"/>
+        </w:trPr>
+        <w:tc>
+          <w:tcPr>
+            <w:tcW w:w="2338" w:type="dxa"/>
+            <w:tcBorders>
+              <w:top w:val="none" w:sz="0" w:space="0" w:color="auto"/>
+              <w:left w:val="none" w:sz="0" w:space="0" w:color="auto"/>
+              <w:bottom w:val="none" w:sz="0" w:space="0" w:color="auto"/>
+            </w:tcBorders>
+          </w:tcPr>
+          <w:p>
+            <w:pPr>
+              <w:rPr>
+                <w:b/>
+                <w:color w:val="FF0000"/>
+                <w:szCs w:val="24"/>
+              </w:rPr>
+            </w:pPr>
+            <w:r>
+              <w:rPr>
+                <w:color w:val="FF0000"/>
+                <w:szCs w:val="24"/>
+              </w:rPr>
+              <w:t>Issue No.</w:t>
+            </w:r>
+          </w:p>
+        </w:tc>
+        <w:tc>
+          <w:tcPr>
+            <w:tcW w:w="6724" w:type="dxa"/>
+            <w:tcBorders>
+              <w:top w:val="none" w:sz="0" w:space="0" w:color="auto"/>
+              <w:bottom w:val="none" w:sz="0" w:space="0" w:color="auto"/>
+              <w:right w:val="none" w:sz="0" w:space="0" w:color="auto"/>
+            </w:tcBorders>
+          </w:tcPr>
+          <w:p>
+            <w:pPr>
+              <w:tabs>
+                <w:tab w:val="left" w:pos="1304"/>
+              </w:tabs>
+              <w:jc w:val="left"/>
+              <w:rPr>
+                <w:color w:val="FF0000"/>
+                <w:szCs w:val="24"/>
+              </w:rPr>
+            </w:pPr>
+            <w:r>
+              <w:rPr>
+                <w:color w:val="FF0000"/>
+                <w:szCs w:val="24"/>
+              </w:rPr>
+              <w:t>1</w:t>
+            </w:r>
+          </w:p>
+        </w:tc>
+      </w:tr>
+      <w:tr>
+        <w:trPr>
+          <w:trHeight w:val="2821"/>
+        </w:trPr>
+        <w:tc>
+          <w:tcPr>
+            <w:tcW w:w="9062" w:type="dxa"/>
+            <w:gridSpan w:val="2"/>
+          </w:tcPr>
+          <w:p>
+            <w:pPr>
+              <w:spacing w:after="0"/>
+              <w:jc w:val="left"/>
+              <w:rPr>
+                <w:b/>
+                <w:color w:val="FF0000"/>
+                <w:lang w:eastAsia="en-GB"/>
+              </w:rPr>
+            </w:pPr>
+            <w:r>
+              <w:rPr>
+                <w:b/>
+                <w:noProof/>
+                <w:color w:val="FF0000"/>
+                <w:lang w:val="de-DE"/>
+              </w:rPr>
+              <w:drawing>
+                <wp:inline distT="0" distB="0" distL="0" distR="0" wp14:anchorId="27D33FB5" wp14:editId="4C5EB2C1">
+                  <wp:extent cx="5740400" cy="3657600"/>
+                  <wp:effectExtent l="0" t="0" r="0" b="0"/>
+                  <wp:docPr id="1" name="Bild 1" descr="Macintosh HD:Users:cehlen:Desktop:Screen Shot 2014-06-20 at 17.46.59.png"/>
+                  <wp:cNvGraphicFramePr>
+                    <a:graphicFrameLocks xmlns:a="http://schemas.openxmlformats.org/drawingml/2006/main" noChangeAspect="1"/>
+                  </wp:cNvGraphicFramePr>
+                  <a:graphic xmlns:a="http://schemas.openxmlformats.org/drawingml/2006/main">
+                    <a:graphicData uri="http://schemas.openxmlformats.org/drawingml/2006/picture">
+                      <pic:pic xmlns:pic="http://schemas.openxmlformats.org/drawingml/2006/picture">
+                        <pic:nvPicPr>
+                          <pic:cNvPr id="0" name="Picture 1" descr="Macintosh HD:Users:cehlen:Desktop:Screen Shot 2014-06-20 at 17.46.59.png"/>
+                          <pic:cNvPicPr>
+                            <a:picLocks noChangeAspect="1" noChangeArrowheads="1"/>
+                          </pic:cNvPicPr>
+                        </pic:nvPicPr>
+                        <pic:blipFill>
+                          <a:blip r:embed="rId14">
+                            <a:extLst>
+                              <a:ext uri="{28A0092B-C50C-407E-A947-70E740481C1C}">
+                                <a14:useLocalDpi xmlns:a14="http://schemas.microsoft.com/office/drawing/2010/main" val="0"/>
+                              </a:ext>
+                            </a:extLst>
+                          </a:blip>
+                          <a:srcRect/>
+                          <a:stretch>
+                            <a:fillRect/>
+                          </a:stretch>
+                        </pic:blipFill>
+                        <pic:spPr bwMode="auto">
+                          <a:xfrm>
+                            <a:off x="0" y="0"/>
+                            <a:ext cx="5740400" cy="3657600"/>
+                          </a:xfrm>
+                          <a:prstGeom prst="rect">
+                            <a:avLst/>
+                          </a:prstGeom>
+                          <a:noFill/>
+                          <a:ln>
+                            <a:noFill/>
+                          </a:ln>
+                        </pic:spPr>
+                      </pic:pic>
+                    </a:graphicData>
+                  </a:graphic>
+                </wp:inline>
+              </w:drawing>
+            </w:r>
+          </w:p>
+        </w:tc>
+      </w:tr>
+    </w:tbl>
+    <w:p>
+      <w:pPr>
+        <w:pStyle w:val="KeinLeerraum"/>
+        <w:rPr>
+          <w:sz w:val="16"/>
+          <w:szCs w:val="16"/>
         </w:rPr>
       </w:pPr>
     </w:p>
@@ -5019,7 +5052,6 @@
     </w:tbl>
     <w:p>
       <w:pPr>
-        <w:pStyle w:val="KeinLeerraum"/>
         <w:rPr>
           <w:sz w:val="16"/>
           <w:szCs w:val="16"/>
@@ -5125,123 +5157,13 @@
                 <w:sz w:val="20"/>
                 <w:szCs w:val="20"/>
               </w:rPr>
+              <w:lastRenderedPageBreak/>
               <w:t>[Screenshot relevant for issue]</w:t>
             </w:r>
           </w:p>
         </w:tc>
-      </w:tr>
-    </w:tbl>
-    <w:p>
-      <w:pPr>
-        <w:rPr>
-          <w:sz w:val="16"/>
-          <w:szCs w:val="16"/>
-        </w:rPr>
-      </w:pPr>
-    </w:p>
-    <w:tbl>
-      <w:tblPr>
-        <w:tblStyle w:val="table"/>
-        <w:tblW w:w="0" w:type="auto"/>
-        <w:tblBorders>
-          <w:insideH w:val="single" w:sz="4" w:space="0" w:color="auto"/>
-          <w:insideV w:val="single" w:sz="4" w:space="0" w:color="auto"/>
-        </w:tblBorders>
-        <w:tblLook w:val="04A0" w:firstRow="1" w:lastRow="0" w:firstColumn="1" w:lastColumn="0" w:noHBand="0" w:noVBand="1"/>
-      </w:tblPr>
-      <w:tblGrid>
-        <w:gridCol w:w="2338"/>
-        <w:gridCol w:w="6724"/>
-      </w:tblGrid>
-      <w:tr>
-        <w:trPr>
-          <w:cnfStyle w:val="100000000000" w:firstRow="1" w:lastRow="0" w:firstColumn="0" w:lastColumn="0" w:oddVBand="0" w:evenVBand="0" w:oddHBand="0" w:evenHBand="0" w:firstRowFirstColumn="0" w:firstRowLastColumn="0" w:lastRowFirstColumn="0" w:lastRowLastColumn="0"/>
-        </w:trPr>
-        <w:tc>
-          <w:tcPr>
-            <w:tcW w:w="2338" w:type="dxa"/>
-            <w:tcBorders>
-              <w:top w:val="none" w:sz="0" w:space="0" w:color="auto"/>
-              <w:left w:val="none" w:sz="0" w:space="0" w:color="auto"/>
-              <w:bottom w:val="none" w:sz="0" w:space="0" w:color="auto"/>
-            </w:tcBorders>
-          </w:tcPr>
-          <w:p>
-            <w:pPr>
-              <w:rPr>
-                <w:b/>
-                <w:color w:val="FF0000"/>
-                <w:szCs w:val="24"/>
-              </w:rPr>
-            </w:pPr>
-            <w:r>
-              <w:rPr>
-                <w:color w:val="FF0000"/>
-                <w:szCs w:val="24"/>
-              </w:rPr>
-              <w:t>Issue No.</w:t>
-            </w:r>
-          </w:p>
-        </w:tc>
-        <w:tc>
-          <w:tcPr>
-            <w:tcW w:w="6724" w:type="dxa"/>
-            <w:tcBorders>
-              <w:top w:val="none" w:sz="0" w:space="0" w:color="auto"/>
-              <w:bottom w:val="none" w:sz="0" w:space="0" w:color="auto"/>
-              <w:right w:val="none" w:sz="0" w:space="0" w:color="auto"/>
-            </w:tcBorders>
-          </w:tcPr>
-          <w:p>
-            <w:pPr>
-              <w:tabs>
-                <w:tab w:val="left" w:pos="1304"/>
-              </w:tabs>
-              <w:jc w:val="left"/>
-              <w:rPr>
-                <w:color w:val="FF0000"/>
-                <w:szCs w:val="24"/>
-              </w:rPr>
-            </w:pPr>
-            <w:r>
-              <w:rPr>
-                <w:color w:val="FF0000"/>
-                <w:szCs w:val="24"/>
-              </w:rPr>
-              <w:t>[The unique issue number]</w:t>
-            </w:r>
-          </w:p>
-        </w:tc>
-      </w:tr>
-      <w:tr>
-        <w:trPr>
-          <w:trHeight w:val="2821"/>
-        </w:trPr>
-        <w:tc>
-          <w:tcPr>
-            <w:tcW w:w="9062" w:type="dxa"/>
-            <w:gridSpan w:val="2"/>
-          </w:tcPr>
-          <w:p>
-            <w:pPr>
-              <w:spacing w:after="0"/>
-              <w:jc w:val="left"/>
-              <w:rPr>
-                <w:b/>
-                <w:color w:val="FF0000"/>
-                <w:lang w:eastAsia="en-GB"/>
-              </w:rPr>
-            </w:pPr>
-            <w:r>
-              <w:rPr>
-                <w:color w:val="FF0000"/>
-                <w:sz w:val="20"/>
-                <w:szCs w:val="20"/>
-              </w:rPr>
-              <w:t>[Screenshot relevant for issue]</w:t>
-            </w:r>
-          </w:p>
-        </w:tc>
+        <w:bookmarkStart w:id="5" w:name="_GoBack"/>
+        <w:bookmarkEnd w:id="5"/>
       </w:tr>
     </w:tbl>
     <w:p>
@@ -5275,8 +5197,8 @@
       </w:pPr>
     </w:p>
     <w:sectPr>
-      <w:headerReference w:type="default" r:id="rId13"/>
-      <w:footerReference w:type="default" r:id="rId14"/>
+      <w:headerReference w:type="default" r:id="rId15"/>
+      <w:footerReference w:type="default" r:id="rId16"/>
       <w:footnotePr>
         <w:numRestart w:val="eachSect"/>
       </w:footnotePr>
@@ -5291,7 +5213,7 @@
 </file>
 
 <file path=word/endnotes.xml><?xml version="1.0" encoding="utf-8"?>
-<w:endnotes xmlns:wpc="http://schemas.microsoft.com/office/word/2010/wordprocessingCanvas" xmlns:mc="http://schemas.openxmlformats.org/markup-compatibility/2006" xmlns:o="urn:schemas-microsoft-com:office:office" xmlns:r="http://schemas.openxmlformats.org/officeDocument/2006/relationships" xmlns:m="http://schemas.openxmlformats.org/officeDocument/2006/math" xmlns:v="urn:schemas-microsoft-com:vml" xmlns:wp14="http://schemas.microsoft.com/office/word/2010/wordprocessingDrawing" xmlns:wp="http://schemas.openxmlformats.org/drawingml/2006/wordprocessingDrawing" xmlns:w10="urn:schemas-microsoft-com:office:word" xmlns:w="http://schemas.openxmlformats.org/wordprocessingml/2006/main" xmlns:w14="http://schemas.microsoft.com/office/word/2010/wordml" xmlns:wpg="http://schemas.microsoft.com/office/word/2010/wordprocessingGroup" xmlns:wpi="http://schemas.microsoft.com/office/word/2010/wordprocessingInk" xmlns:wne="http://schemas.microsoft.com/office/word/2006/wordml" xmlns:wps="http://schemas.microsoft.com/office/word/2010/wordprocessingShape" mc:Ignorable="w14 wp14">
+<w:endnotes xmlns:wpc="http://schemas.microsoft.com/office/word/2010/wordprocessingCanvas" xmlns:mo="http://schemas.microsoft.com/office/mac/office/2008/main" xmlns:mc="http://schemas.openxmlformats.org/markup-compatibility/2006" xmlns:mv="urn:schemas-microsoft-com:mac:vml" xmlns:o="urn:schemas-microsoft-com:office:office" xmlns:r="http://schemas.openxmlformats.org/officeDocument/2006/relationships" xmlns:m="http://schemas.openxmlformats.org/officeDocument/2006/math" xmlns:v="urn:schemas-microsoft-com:vml" xmlns:wp14="http://schemas.microsoft.com/office/word/2010/wordprocessingDrawing" xmlns:wp="http://schemas.openxmlformats.org/drawingml/2006/wordprocessingDrawing" xmlns:w10="urn:schemas-microsoft-com:office:word" xmlns:w="http://schemas.openxmlformats.org/wordprocessingml/2006/main" xmlns:w14="http://schemas.microsoft.com/office/word/2010/wordml" xmlns:wpg="http://schemas.microsoft.com/office/word/2010/wordprocessingGroup" xmlns:wpi="http://schemas.microsoft.com/office/word/2010/wordprocessingInk" xmlns:wne="http://schemas.microsoft.com/office/word/2006/wordml" xmlns:wps="http://schemas.microsoft.com/office/word/2010/wordprocessingShape" mc:Ignorable="w14 wp14">
   <w:endnote w:type="separator" w:id="-1">
     <w:p>
       <w:r>
@@ -5310,7 +5232,7 @@
 </file>
 
 <file path=word/footer1.xml><?xml version="1.0" encoding="utf-8"?>
-<w:ftr xmlns:wpc="http://schemas.microsoft.com/office/word/2010/wordprocessingCanvas" xmlns:mc="http://schemas.openxmlformats.org/markup-compatibility/2006" xmlns:o="urn:schemas-microsoft-com:office:office" xmlns:r="http://schemas.openxmlformats.org/officeDocument/2006/relationships" xmlns:m="http://schemas.openxmlformats.org/officeDocument/2006/math" xmlns:v="urn:schemas-microsoft-com:vml" xmlns:wp14="http://schemas.microsoft.com/office/word/2010/wordprocessingDrawing" xmlns:wp="http://schemas.openxmlformats.org/drawingml/2006/wordprocessingDrawing" xmlns:w10="urn:schemas-microsoft-com:office:word" xmlns:w="http://schemas.openxmlformats.org/wordprocessingml/2006/main" xmlns:w14="http://schemas.microsoft.com/office/word/2010/wordml" xmlns:wpg="http://schemas.microsoft.com/office/word/2010/wordprocessingGroup" xmlns:wpi="http://schemas.microsoft.com/office/word/2010/wordprocessingInk" xmlns:wne="http://schemas.microsoft.com/office/word/2006/wordml" xmlns:wps="http://schemas.microsoft.com/office/word/2010/wordprocessingShape" mc:Ignorable="w14 wp14">
+<w:ftr xmlns:wpc="http://schemas.microsoft.com/office/word/2010/wordprocessingCanvas" xmlns:mo="http://schemas.microsoft.com/office/mac/office/2008/main" xmlns:mc="http://schemas.openxmlformats.org/markup-compatibility/2006" xmlns:mv="urn:schemas-microsoft-com:mac:vml" xmlns:o="urn:schemas-microsoft-com:office:office" xmlns:r="http://schemas.openxmlformats.org/officeDocument/2006/relationships" xmlns:m="http://schemas.openxmlformats.org/officeDocument/2006/math" xmlns:v="urn:schemas-microsoft-com:vml" xmlns:wp14="http://schemas.microsoft.com/office/word/2010/wordprocessingDrawing" xmlns:wp="http://schemas.openxmlformats.org/drawingml/2006/wordprocessingDrawing" xmlns:w10="urn:schemas-microsoft-com:office:word" xmlns:w="http://schemas.openxmlformats.org/wordprocessingml/2006/main" xmlns:w14="http://schemas.microsoft.com/office/word/2010/wordml" xmlns:wpg="http://schemas.microsoft.com/office/word/2010/wordprocessingGroup" xmlns:wpi="http://schemas.microsoft.com/office/word/2010/wordprocessingInk" xmlns:wne="http://schemas.microsoft.com/office/word/2006/wordml" xmlns:wps="http://schemas.microsoft.com/office/word/2010/wordprocessingShape" mc:Ignorable="w14 wp14">
   <w:p>
     <w:pPr>
       <w:pStyle w:val="Fuzeile"/>
@@ -5321,7 +5243,7 @@
     <w:r>
       <w:rPr>
         <w:noProof/>
-        <w:lang w:val="en-US" w:eastAsia="en-US"/>
+        <w:lang w:val="de-DE"/>
       </w:rPr>
       <mc:AlternateContent>
         <mc:Choice Requires="wps">
@@ -5365,7 +5287,7 @@
                         <a:tailEnd/>
                       </a:ln>
                       <a:extLst>
-                        <a:ext uri="{909E8E84-426E-40DD-AFC4-6F175D3DCCD1}">
+                        <a:ext uri="{909E8E84-426E-40dd-AFC4-6F175D3DCCD1}">
                           <a14:hiddenFill xmlns:a14="http://schemas.microsoft.com/office/drawing/2010/main">
                             <a:noFill/>
                           </a14:hiddenFill>
@@ -5440,7 +5362,7 @@
       <w:rPr>
         <w:noProof/>
       </w:rPr>
-      <w:t>6</w:t>
+      <w:t>7</w:t>
     </w:r>
     <w:r>
       <w:fldChar w:fldCharType="end"/>
@@ -5456,7 +5378,7 @@
 </file>
 
 <file path=word/footnotes.xml><?xml version="1.0" encoding="utf-8"?>
-<w:footnotes xmlns:wpc="http://schemas.microsoft.com/office/word/2010/wordprocessingCanvas" xmlns:mc="http://schemas.openxmlformats.org/markup-compatibility/2006" xmlns:o="urn:schemas-microsoft-com:office:office" xmlns:r="http://schemas.openxmlformats.org/officeDocument/2006/relationships" xmlns:m="http://schemas.openxmlformats.org/officeDocument/2006/math" xmlns:v="urn:schemas-microsoft-com:vml" xmlns:wp14="http://schemas.microsoft.com/office/word/2010/wordprocessingDrawing" xmlns:wp="http://schemas.openxmlformats.org/drawingml/2006/wordprocessingDrawing" xmlns:w10="urn:schemas-microsoft-com:office:word" xmlns:w="http://schemas.openxmlformats.org/wordprocessingml/2006/main" xmlns:w14="http://schemas.microsoft.com/office/word/2010/wordml" xmlns:wpg="http://schemas.microsoft.com/office/word/2010/wordprocessingGroup" xmlns:wpi="http://schemas.microsoft.com/office/word/2010/wordprocessingInk" xmlns:wne="http://schemas.microsoft.com/office/word/2006/wordml" xmlns:wps="http://schemas.microsoft.com/office/word/2010/wordprocessingShape" mc:Ignorable="w14 wp14">
+<w:footnotes xmlns:wpc="http://schemas.microsoft.com/office/word/2010/wordprocessingCanvas" xmlns:mo="http://schemas.microsoft.com/office/mac/office/2008/main" xmlns:mc="http://schemas.openxmlformats.org/markup-compatibility/2006" xmlns:mv="urn:schemas-microsoft-com:mac:vml" xmlns:o="urn:schemas-microsoft-com:office:office" xmlns:r="http://schemas.openxmlformats.org/officeDocument/2006/relationships" xmlns:m="http://schemas.openxmlformats.org/officeDocument/2006/math" xmlns:v="urn:schemas-microsoft-com:vml" xmlns:wp14="http://schemas.microsoft.com/office/word/2010/wordprocessingDrawing" xmlns:wp="http://schemas.openxmlformats.org/drawingml/2006/wordprocessingDrawing" xmlns:w10="urn:schemas-microsoft-com:office:word" xmlns:w="http://schemas.openxmlformats.org/wordprocessingml/2006/main" xmlns:w14="http://schemas.microsoft.com/office/word/2010/wordml" xmlns:wpg="http://schemas.microsoft.com/office/word/2010/wordprocessingGroup" xmlns:wpi="http://schemas.microsoft.com/office/word/2010/wordprocessingInk" xmlns:wne="http://schemas.microsoft.com/office/word/2006/wordml" xmlns:wps="http://schemas.microsoft.com/office/word/2010/wordprocessingShape" mc:Ignorable="w14 wp14">
   <w:footnote w:type="separator" w:id="-1">
     <w:p>
       <w:r>
@@ -5475,7 +5397,7 @@
 </file>
 
 <file path=word/header1.xml><?xml version="1.0" encoding="utf-8"?>
-<w:hdr xmlns:wpc="http://schemas.microsoft.com/office/word/2010/wordprocessingCanvas" xmlns:mc="http://schemas.openxmlformats.org/markup-compatibility/2006" xmlns:o="urn:schemas-microsoft-com:office:office" xmlns:r="http://schemas.openxmlformats.org/officeDocument/2006/relationships" xmlns:m="http://schemas.openxmlformats.org/officeDocument/2006/math" xmlns:v="urn:schemas-microsoft-com:vml" xmlns:wp14="http://schemas.microsoft.com/office/word/2010/wordprocessingDrawing" xmlns:wp="http://schemas.openxmlformats.org/drawingml/2006/wordprocessingDrawing" xmlns:w10="urn:schemas-microsoft-com:office:word" xmlns:w="http://schemas.openxmlformats.org/wordprocessingml/2006/main" xmlns:w14="http://schemas.microsoft.com/office/word/2010/wordml" xmlns:wpg="http://schemas.microsoft.com/office/word/2010/wordprocessingGroup" xmlns:wpi="http://schemas.microsoft.com/office/word/2010/wordprocessingInk" xmlns:wne="http://schemas.microsoft.com/office/word/2006/wordml" xmlns:wps="http://schemas.microsoft.com/office/word/2010/wordprocessingShape" mc:Ignorable="w14 wp14">
+<w:hdr xmlns:wpc="http://schemas.microsoft.com/office/word/2010/wordprocessingCanvas" xmlns:mo="http://schemas.microsoft.com/office/mac/office/2008/main" xmlns:mc="http://schemas.openxmlformats.org/markup-compatibility/2006" xmlns:mv="urn:schemas-microsoft-com:mac:vml" xmlns:o="urn:schemas-microsoft-com:office:office" xmlns:r="http://schemas.openxmlformats.org/officeDocument/2006/relationships" xmlns:m="http://schemas.openxmlformats.org/officeDocument/2006/math" xmlns:v="urn:schemas-microsoft-com:vml" xmlns:wp14="http://schemas.microsoft.com/office/word/2010/wordprocessingDrawing" xmlns:wp="http://schemas.openxmlformats.org/drawingml/2006/wordprocessingDrawing" xmlns:w10="urn:schemas-microsoft-com:office:word" xmlns:w="http://schemas.openxmlformats.org/wordprocessingml/2006/main" xmlns:w14="http://schemas.microsoft.com/office/word/2010/wordml" xmlns:wpg="http://schemas.microsoft.com/office/word/2010/wordprocessingGroup" xmlns:wpi="http://schemas.microsoft.com/office/word/2010/wordprocessingInk" xmlns:wne="http://schemas.microsoft.com/office/word/2006/wordml" xmlns:wps="http://schemas.microsoft.com/office/word/2010/wordprocessingShape" mc:Ignorable="w14 wp14">
   <w:p>
     <w:pPr>
       <w:pStyle w:val="Kopfzeile"/>
@@ -5493,7 +5415,7 @@
         <w:color w:val="000000"/>
         <w:sz w:val="21"/>
         <w:szCs w:val="21"/>
-        <w:lang w:val="en-US" w:eastAsia="en-US"/>
+        <w:lang w:val="de-DE"/>
       </w:rPr>
       <w:drawing>
         <wp:anchor distT="0" distB="0" distL="114300" distR="114300" simplePos="0" relativeHeight="251666432" behindDoc="0" locked="0" layoutInCell="1" allowOverlap="1" wp14:anchorId="548B735B" wp14:editId="04D548FF">
@@ -5559,7 +5481,7 @@
                   </a:ln>
                   <a:extLst>
                     <a:ext uri="{FAA26D3D-D897-4be2-8F04-BA451C77F1D7}">
-                      <ma14:placeholderFlag xmlns="" xmlns:mo="http://schemas.microsoft.com/office/mac/office/2008/main" xmlns:mv="urn:schemas-microsoft-com:mac:vml" xmlns:o="urn:schemas-microsoft-com:office:office" xmlns:v="urn:schemas-microsoft-com:vml" xmlns:w10="urn:schemas-microsoft-com:office:word" xmlns:w="http://schemas.openxmlformats.org/wordprocessingml/2006/main" xmlns:ma14="http://schemas.microsoft.com/office/mac/drawingml/2011/main" xmlns:w15="http://schemas.microsoft.com/office/word/2012/wordml"/>
+                      <ma14:placeholderFlag xmlns:ma14="http://schemas.microsoft.com/office/mac/drawingml/2011/main"/>
                     </a:ext>
                   </a:extLst>
                 </pic:spPr>
@@ -5572,7 +5494,7 @@
     <w:r>
       <w:rPr>
         <w:noProof/>
-        <w:lang w:val="en-US" w:eastAsia="en-US"/>
+        <w:lang w:val="de-DE"/>
       </w:rPr>
       <mc:AlternateContent>
         <mc:Choice Requires="wps">
@@ -5666,7 +5588,7 @@
 </file>
 
 <file path=word/numbering.xml><?xml version="1.0" encoding="utf-8"?>
-<w:numbering xmlns:wpc="http://schemas.microsoft.com/office/word/2010/wordprocessingCanvas" xmlns:mc="http://schemas.openxmlformats.org/markup-compatibility/2006" xmlns:o="urn:schemas-microsoft-com:office:office" xmlns:r="http://schemas.openxmlformats.org/officeDocument/2006/relationships" xmlns:m="http://schemas.openxmlformats.org/officeDocument/2006/math" xmlns:v="urn:schemas-microsoft-com:vml" xmlns:wp14="http://schemas.microsoft.com/office/word/2010/wordprocessingDrawing" xmlns:wp="http://schemas.openxmlformats.org/drawingml/2006/wordprocessingDrawing" xmlns:w10="urn:schemas-microsoft-com:office:word" xmlns:w="http://schemas.openxmlformats.org/wordprocessingml/2006/main" xmlns:w14="http://schemas.microsoft.com/office/word/2010/wordml" xmlns:wpg="http://schemas.microsoft.com/office/word/2010/wordprocessingGroup" xmlns:wpi="http://schemas.microsoft.com/office/word/2010/wordprocessingInk" xmlns:wne="http://schemas.microsoft.com/office/word/2006/wordml" xmlns:wps="http://schemas.microsoft.com/office/word/2010/wordprocessingShape" mc:Ignorable="w14 wp14">
+<w:numbering xmlns:wpc="http://schemas.microsoft.com/office/word/2010/wordprocessingCanvas" xmlns:mo="http://schemas.microsoft.com/office/mac/office/2008/main" xmlns:mc="http://schemas.openxmlformats.org/markup-compatibility/2006" xmlns:mv="urn:schemas-microsoft-com:mac:vml" xmlns:o="urn:schemas-microsoft-com:office:office" xmlns:r="http://schemas.openxmlformats.org/officeDocument/2006/relationships" xmlns:m="http://schemas.openxmlformats.org/officeDocument/2006/math" xmlns:v="urn:schemas-microsoft-com:vml" xmlns:wp14="http://schemas.microsoft.com/office/word/2010/wordprocessingDrawing" xmlns:wp="http://schemas.openxmlformats.org/drawingml/2006/wordprocessingDrawing" xmlns:w10="urn:schemas-microsoft-com:office:word" xmlns:w="http://schemas.openxmlformats.org/wordprocessingml/2006/main" xmlns:w14="http://schemas.microsoft.com/office/word/2010/wordml" xmlns:wpg="http://schemas.microsoft.com/office/word/2010/wordprocessingGroup" xmlns:wpi="http://schemas.microsoft.com/office/word/2010/wordprocessingInk" xmlns:wne="http://schemas.microsoft.com/office/word/2006/wordml" xmlns:wps="http://schemas.microsoft.com/office/word/2010/wordprocessingShape" mc:Ignorable="w14 wp14">
   <w:abstractNum w:abstractNumId="0">
     <w:nsid w:val="FFFFFF89"/>
     <w:multiLevelType w:val="singleLevel"/>
@@ -8276,6 +8198,118 @@
     </w:lvl>
   </w:abstractNum>
   <w:abstractNum w:abstractNumId="24">
+    <w:nsid w:val="76AD1A10"/>
+    <w:multiLevelType w:val="hybridMultilevel"/>
+    <w:tmpl w:val="0A688A98"/>
+    <w:lvl w:ilvl="0" w:tplc="0052B144">
+      <w:numFmt w:val="bullet"/>
+      <w:lvlText w:val="-"/>
+      <w:lvlJc w:val="left"/>
+      <w:pPr>
+        <w:ind w:left="720" w:hanging="360"/>
+      </w:pPr>
+      <w:rPr>
+        <w:rFonts w:ascii="Calibri" w:eastAsia="Times New Roman" w:hAnsi="Calibri" w:cs="Times New Roman" w:hint="default"/>
+      </w:rPr>
+    </w:lvl>
+    <w:lvl w:ilvl="1" w:tplc="04070003" w:tentative="1">
+      <w:start w:val="1"/>
+      <w:numFmt w:val="bullet"/>
+      <w:lvlText w:val="o"/>
+      <w:lvlJc w:val="left"/>
+      <w:pPr>
+        <w:ind w:left="1440" w:hanging="360"/>
+      </w:pPr>
+      <w:rPr>
+        <w:rFonts w:ascii="Courier New" w:hAnsi="Courier New" w:hint="default"/>
+      </w:rPr>
+    </w:lvl>
+    <w:lvl w:ilvl="2" w:tplc="04070005" w:tentative="1">
+      <w:start w:val="1"/>
+      <w:numFmt w:val="bullet"/>
+      <w:lvlText w:val=""/>
+      <w:lvlJc w:val="left"/>
+      <w:pPr>
+        <w:ind w:left="2160" w:hanging="360"/>
+      </w:pPr>
+      <w:rPr>
+        <w:rFonts w:ascii="Wingdings" w:hAnsi="Wingdings" w:hint="default"/>
+      </w:rPr>
+    </w:lvl>
+    <w:lvl w:ilvl="3" w:tplc="04070001" w:tentative="1">
+      <w:start w:val="1"/>
+      <w:numFmt w:val="bullet"/>
+      <w:lvlText w:val=""/>
+      <w:lvlJc w:val="left"/>
+      <w:pPr>
+        <w:ind w:left="2880" w:hanging="360"/>
+      </w:pPr>
+      <w:rPr>
+        <w:rFonts w:ascii="Symbol" w:hAnsi="Symbol" w:hint="default"/>
+      </w:rPr>
+    </w:lvl>
+    <w:lvl w:ilvl="4" w:tplc="04070003" w:tentative="1">
+      <w:start w:val="1"/>
+      <w:numFmt w:val="bullet"/>
+      <w:lvlText w:val="o"/>
+      <w:lvlJc w:val="left"/>
+      <w:pPr>
+        <w:ind w:left="3600" w:hanging="360"/>
+      </w:pPr>
+      <w:rPr>
+        <w:rFonts w:ascii="Courier New" w:hAnsi="Courier New" w:hint="default"/>
+      </w:rPr>
+    </w:lvl>
+    <w:lvl w:ilvl="5" w:tplc="04070005" w:tentative="1">
+      <w:start w:val="1"/>
+      <w:numFmt w:val="bullet"/>
+      <w:lvlText w:val=""/>
+      <w:lvlJc w:val="left"/>
+      <w:pPr>
+        <w:ind w:left="4320" w:hanging="360"/>
+      </w:pPr>
+      <w:rPr>
+        <w:rFonts w:ascii="Wingdings" w:hAnsi="Wingdings" w:hint="default"/>
+      </w:rPr>
+    </w:lvl>
+    <w:lvl w:ilvl="6" w:tplc="04070001" w:tentative="1">
+      <w:start w:val="1"/>
+      <w:numFmt w:val="bullet"/>
+      <w:lvlText w:val=""/>
+      <w:lvlJc w:val="left"/>
+      <w:pPr>
+        <w:ind w:left="5040" w:hanging="360"/>
+      </w:pPr>
+      <w:rPr>
+        <w:rFonts w:ascii="Symbol" w:hAnsi="Symbol" w:hint="default"/>
+      </w:rPr>
+    </w:lvl>
+    <w:lvl w:ilvl="7" w:tplc="04070003" w:tentative="1">
+      <w:start w:val="1"/>
+      <w:numFmt w:val="bullet"/>
+      <w:lvlText w:val="o"/>
+      <w:lvlJc w:val="left"/>
+      <w:pPr>
+        <w:ind w:left="5760" w:hanging="360"/>
+      </w:pPr>
+      <w:rPr>
+        <w:rFonts w:ascii="Courier New" w:hAnsi="Courier New" w:hint="default"/>
+      </w:rPr>
+    </w:lvl>
+    <w:lvl w:ilvl="8" w:tplc="04070005" w:tentative="1">
+      <w:start w:val="1"/>
+      <w:numFmt w:val="bullet"/>
+      <w:lvlText w:val=""/>
+      <w:lvlJc w:val="left"/>
+      <w:pPr>
+        <w:ind w:left="6480" w:hanging="360"/>
+      </w:pPr>
+      <w:rPr>
+        <w:rFonts w:ascii="Wingdings" w:hAnsi="Wingdings" w:hint="default"/>
+      </w:rPr>
+    </w:lvl>
+  </w:abstractNum>
+  <w:abstractNum w:abstractNumId="25">
     <w:nsid w:val="7C8258B5"/>
     <w:multiLevelType w:val="hybridMultilevel"/>
     <w:tmpl w:val="DCE60F82"/>
@@ -8361,7 +8395,7 @@
       </w:pPr>
     </w:lvl>
   </w:abstractNum>
-  <w:abstractNum w:abstractNumId="25">
+  <w:abstractNum w:abstractNumId="26">
     <w:nsid w:val="7E990AAC"/>
     <w:multiLevelType w:val="hybridMultilevel"/>
     <w:tmpl w:val="C2CC99D6"/>
@@ -8488,7 +8522,7 @@
     <w:abstractNumId w:val="12"/>
   </w:num>
   <w:num w:numId="4">
-    <w:abstractNumId w:val="25"/>
+    <w:abstractNumId w:val="26"/>
   </w:num>
   <w:num w:numId="5">
     <w:abstractNumId w:val="4"/>
@@ -8509,7 +8543,7 @@
     <w:abstractNumId w:val="15"/>
   </w:num>
   <w:num w:numId="11">
-    <w:abstractNumId w:val="24"/>
+    <w:abstractNumId w:val="25"/>
   </w:num>
   <w:num w:numId="12">
     <w:abstractNumId w:val="21"/>
@@ -8550,6 +8584,9 @@
   <w:num w:numId="24">
     <w:abstractNumId w:val="10"/>
   </w:num>
+  <w:num w:numId="25">
+    <w:abstractNumId w:val="24"/>
+  </w:num>
   <w:numIdMacAtCleanup w:val="17"/>
 </w:numbering>
 </file>
@@ -8567,7 +8604,7 @@
     </w:rPrDefault>
     <w:pPrDefault/>
   </w:docDefaults>
-  <w:latentStyles w:defLockedState="0" w:defUIPriority="0" w:defSemiHidden="1" w:defUnhideWhenUsed="1" w:defQFormat="0" w:count="267">
+  <w:latentStyles w:defLockedState="0" w:defUIPriority="0" w:defSemiHidden="1" w:defUnhideWhenUsed="1" w:defQFormat="0" w:count="276">
     <w:lsdException w:name="Normal" w:semiHidden="0" w:unhideWhenUsed="0" w:qFormat="1"/>
     <w:lsdException w:name="heading 1" w:semiHidden="0" w:uiPriority="9" w:unhideWhenUsed="0" w:qFormat="1"/>
     <w:lsdException w:name="heading 2" w:semiHidden="0" w:uiPriority="9" w:unhideWhenUsed="0" w:qFormat="1"/>
@@ -8732,7 +8769,7 @@
     <w:name w:val="heading 1"/>
     <w:basedOn w:val="Standard"/>
     <w:next w:val="Standard"/>
-    <w:link w:val="berschrift1Zchn"/>
+    <w:link w:val="berschrift1Zeichen"/>
     <w:autoRedefine/>
     <w:uiPriority w:val="9"/>
     <w:qFormat/>
@@ -8762,7 +8799,7 @@
     <w:name w:val="heading 2"/>
     <w:basedOn w:val="Standard"/>
     <w:next w:val="Standard"/>
-    <w:link w:val="berschrift2Zchn"/>
+    <w:link w:val="berschrift2Zeichen"/>
     <w:autoRedefine/>
     <w:uiPriority w:val="9"/>
     <w:qFormat/>
@@ -8860,7 +8897,7 @@
     <w:name w:val="heading 6"/>
     <w:basedOn w:val="Standard"/>
     <w:next w:val="Standard"/>
-    <w:link w:val="berschrift6Zchn"/>
+    <w:link w:val="berschrift6Zeichen"/>
     <w:unhideWhenUsed/>
     <w:qFormat/>
     <w:rsid w:val="00C048A1"/>
@@ -8885,7 +8922,7 @@
     <w:name w:val="heading 7"/>
     <w:basedOn w:val="Standard"/>
     <w:next w:val="Standard"/>
-    <w:link w:val="berschrift7Zchn"/>
+    <w:link w:val="berschrift7Zeichen"/>
     <w:unhideWhenUsed/>
     <w:qFormat/>
     <w:rsid w:val="00C048A1"/>
@@ -8910,7 +8947,7 @@
     <w:name w:val="heading 8"/>
     <w:basedOn w:val="Standard"/>
     <w:next w:val="Standard"/>
-    <w:link w:val="berschrift8Zchn"/>
+    <w:link w:val="berschrift8Zeichen"/>
     <w:unhideWhenUsed/>
     <w:qFormat/>
     <w:rsid w:val="00C048A1"/>
@@ -8935,7 +8972,7 @@
     <w:name w:val="heading 9"/>
     <w:basedOn w:val="Standard"/>
     <w:next w:val="Standard"/>
-    <w:link w:val="berschrift9Zchn"/>
+    <w:link w:val="berschrift9Zeichen"/>
     <w:semiHidden/>
     <w:unhideWhenUsed/>
     <w:qFormat/>
@@ -8959,7 +8996,7 @@
       <w:szCs w:val="20"/>
     </w:rPr>
   </w:style>
-  <w:style w:type="character" w:default="1" w:styleId="Absatz-Standardschriftart">
+  <w:style w:type="character" w:default="1" w:styleId="Absatzstandardschriftart">
     <w:name w:val="Default Paragraph Font"/>
     <w:uiPriority w:val="1"/>
     <w:semiHidden/>
@@ -9111,7 +9148,7 @@
   </w:style>
   <w:style w:type="character" w:styleId="Funotenzeichen">
     <w:name w:val="footnote reference"/>
-    <w:basedOn w:val="Absatz-Standardschriftart"/>
+    <w:basedOn w:val="Absatzstandardschriftart"/>
     <w:semiHidden/>
     <w:rsid w:val="00F712D0"/>
     <w:rPr>
@@ -9146,7 +9183,7 @@
   <w:style w:type="paragraph" w:styleId="Funotentext">
     <w:name w:val="footnote text"/>
     <w:basedOn w:val="Standard"/>
-    <w:link w:val="FunotentextZchn"/>
+    <w:link w:val="FunotentextZeichen"/>
     <w:semiHidden/>
     <w:rsid w:val="00F712D0"/>
     <w:pPr>
@@ -9194,9 +9231,9 @@
       </w:numPr>
     </w:pPr>
   </w:style>
-  <w:style w:type="character" w:styleId="Hyperlink">
+  <w:style w:type="character" w:styleId="Link">
     <w:name w:val="Hyperlink"/>
-    <w:basedOn w:val="Absatz-Standardschriftart"/>
+    <w:basedOn w:val="Absatzstandardschriftart"/>
     <w:uiPriority w:val="99"/>
     <w:rsid w:val="00A11108"/>
     <w:rPr>
@@ -9221,7 +9258,7 @@
   </w:style>
   <w:style w:type="character" w:styleId="Kommentarzeichen">
     <w:name w:val="annotation reference"/>
-    <w:basedOn w:val="Absatz-Standardschriftart"/>
+    <w:basedOn w:val="Absatzstandardschriftart"/>
     <w:uiPriority w:val="99"/>
     <w:semiHidden/>
     <w:rsid w:val="00C2294F"/>
@@ -9233,7 +9270,7 @@
   <w:style w:type="paragraph" w:styleId="Kommentartext">
     <w:name w:val="annotation text"/>
     <w:basedOn w:val="Standard"/>
-    <w:link w:val="KommentartextZchn"/>
+    <w:link w:val="KommentartextZeichen"/>
     <w:semiHidden/>
     <w:rsid w:val="00C2294F"/>
     <w:rPr>
@@ -9276,7 +9313,7 @@
   </w:style>
   <w:style w:type="character" w:customStyle="1" w:styleId="CodeComment">
     <w:name w:val="CodeComment"/>
-    <w:basedOn w:val="Absatz-Standardschriftart"/>
+    <w:basedOn w:val="Absatzstandardschriftart"/>
     <w:rsid w:val="00EA3E12"/>
     <w:rPr>
       <w:b/>
@@ -9298,9 +9335,9 @@
       <w:lang w:val="en-US" w:eastAsia="en-US"/>
     </w:rPr>
   </w:style>
-  <w:style w:type="character" w:customStyle="1" w:styleId="berschrift2Zchn">
-    <w:name w:val="Überschrift 2 Zchn"/>
-    <w:basedOn w:val="Absatz-Standardschriftart"/>
+  <w:style w:type="character" w:customStyle="1" w:styleId="berschrift2Zeichen">
+    <w:name w:val="Überschrift 2 Zeichen"/>
+    <w:basedOn w:val="Absatzstandardschriftart"/>
     <w:link w:val="berschrift2"/>
     <w:uiPriority w:val="9"/>
     <w:rsid w:val="006C4D10"/>
@@ -9373,9 +9410,9 @@
       <w:szCs w:val="20"/>
     </w:rPr>
   </w:style>
-  <w:style w:type="character" w:styleId="BesuchterHyperlink">
+  <w:style w:type="character" w:styleId="GesichteterLink">
     <w:name w:val="FollowedHyperlink"/>
-    <w:basedOn w:val="Absatz-Standardschriftart"/>
+    <w:basedOn w:val="Absatzstandardschriftart"/>
     <w:rsid w:val="00C67B0B"/>
     <w:rPr>
       <w:color w:val="800080"/>
@@ -9384,7 +9421,7 @@
   </w:style>
   <w:style w:type="character" w:styleId="Seitenzahl">
     <w:name w:val="page number"/>
-    <w:basedOn w:val="Absatz-Standardschriftart"/>
+    <w:basedOn w:val="Absatzstandardschriftart"/>
     <w:rsid w:val="00715CBF"/>
   </w:style>
   <w:style w:type="paragraph" w:customStyle="1" w:styleId="CellHeader">
@@ -9402,7 +9439,7 @@
   </w:style>
   <w:style w:type="character" w:customStyle="1" w:styleId="cellCar">
     <w:name w:val="cell Car"/>
-    <w:basedOn w:val="Absatz-Standardschriftart"/>
+    <w:basedOn w:val="Absatzstandardschriftart"/>
     <w:link w:val="cell"/>
     <w:rsid w:val="00A11108"/>
     <w:rPr>
@@ -9486,7 +9523,7 @@
   </w:style>
   <w:style w:type="character" w:customStyle="1" w:styleId="Code">
     <w:name w:val="Code"/>
-    <w:basedOn w:val="Absatz-Standardschriftart"/>
+    <w:basedOn w:val="Absatzstandardschriftart"/>
     <w:rsid w:val="00124D52"/>
     <w:rPr>
       <w:rFonts w:ascii="Courier New" w:hAnsi="Courier New"/>
@@ -9499,7 +9536,7 @@
   </w:style>
   <w:style w:type="character" w:customStyle="1" w:styleId="deck">
     <w:name w:val="deck"/>
-    <w:basedOn w:val="Absatz-Standardschriftart"/>
+    <w:basedOn w:val="Absatzstandardschriftart"/>
     <w:rsid w:val="00B339BB"/>
   </w:style>
   <w:style w:type="paragraph" w:customStyle="1" w:styleId="Appendix">
@@ -9731,7 +9768,7 @@
   </w:style>
   <w:style w:type="character" w:customStyle="1" w:styleId="StyleLatinArialComplexArialLatin16ptLatinBold0">
     <w:name w:val="Style (Latin) Arial (Complex) Arial (Latin) 16 pt (Latin) Bold"/>
-    <w:basedOn w:val="Absatz-Standardschriftart"/>
+    <w:basedOn w:val="Absatzstandardschriftart"/>
     <w:rsid w:val="00A11108"/>
     <w:rPr>
       <w:rFonts w:ascii="Calibri" w:hAnsi="Calibri" w:cs="Arial"/>
@@ -9856,9 +9893,9 @@
       </w:tcPr>
     </w:tblStylePr>
   </w:style>
-  <w:style w:type="character" w:customStyle="1" w:styleId="berschrift6Zchn">
-    <w:name w:val="Überschrift 6 Zchn"/>
-    <w:basedOn w:val="Absatz-Standardschriftart"/>
+  <w:style w:type="character" w:customStyle="1" w:styleId="berschrift6Zeichen">
+    <w:name w:val="Überschrift 6 Zeichen"/>
+    <w:basedOn w:val="Absatzstandardschriftart"/>
     <w:link w:val="berschrift6"/>
     <w:rsid w:val="00C048A1"/>
     <w:rPr>
@@ -9870,9 +9907,9 @@
       <w:lang w:val="en-GB"/>
     </w:rPr>
   </w:style>
-  <w:style w:type="character" w:customStyle="1" w:styleId="berschrift7Zchn">
-    <w:name w:val="Überschrift 7 Zchn"/>
-    <w:basedOn w:val="Absatz-Standardschriftart"/>
+  <w:style w:type="character" w:customStyle="1" w:styleId="berschrift7Zeichen">
+    <w:name w:val="Überschrift 7 Zeichen"/>
+    <w:basedOn w:val="Absatzstandardschriftart"/>
     <w:link w:val="berschrift7"/>
     <w:rsid w:val="00C048A1"/>
     <w:rPr>
@@ -9884,9 +9921,9 @@
       <w:lang w:val="en-GB"/>
     </w:rPr>
   </w:style>
-  <w:style w:type="character" w:customStyle="1" w:styleId="berschrift8Zchn">
-    <w:name w:val="Überschrift 8 Zchn"/>
-    <w:basedOn w:val="Absatz-Standardschriftart"/>
+  <w:style w:type="character" w:customStyle="1" w:styleId="berschrift8Zeichen">
+    <w:name w:val="Überschrift 8 Zeichen"/>
+    <w:basedOn w:val="Absatzstandardschriftart"/>
     <w:link w:val="berschrift8"/>
     <w:rsid w:val="00C048A1"/>
     <w:rPr>
@@ -9897,9 +9934,9 @@
       <w:lang w:val="en-GB"/>
     </w:rPr>
   </w:style>
-  <w:style w:type="character" w:customStyle="1" w:styleId="berschrift9Zchn">
-    <w:name w:val="Überschrift 9 Zchn"/>
-    <w:basedOn w:val="Absatz-Standardschriftart"/>
+  <w:style w:type="character" w:customStyle="1" w:styleId="berschrift9Zeichen">
+    <w:name w:val="Überschrift 9 Zeichen"/>
+    <w:basedOn w:val="Absatzstandardschriftart"/>
     <w:link w:val="berschrift9"/>
     <w:semiHidden/>
     <w:rsid w:val="00C048A1"/>
@@ -9915,7 +9952,7 @@
   </w:style>
   <w:style w:type="character" w:customStyle="1" w:styleId="apple-converted-space">
     <w:name w:val="apple-converted-space"/>
-    <w:basedOn w:val="Absatz-Standardschriftart"/>
+    <w:basedOn w:val="Absatzstandardschriftart"/>
     <w:rsid w:val="00AC5BA1"/>
   </w:style>
   <w:style w:type="paragraph" w:customStyle="1" w:styleId="Koptekst2">
@@ -9955,9 +9992,9 @@
       <w:lang w:val="nl-NL" w:eastAsia="en-US"/>
     </w:rPr>
   </w:style>
-  <w:style w:type="character" w:customStyle="1" w:styleId="KommentartextZchn">
-    <w:name w:val="Kommentartext Zchn"/>
-    <w:basedOn w:val="Absatz-Standardschriftart"/>
+  <w:style w:type="character" w:customStyle="1" w:styleId="KommentartextZeichen">
+    <w:name w:val="Kommentartext Zeichen"/>
+    <w:basedOn w:val="Absatzstandardschriftart"/>
     <w:link w:val="Kommentartext"/>
     <w:uiPriority w:val="99"/>
     <w:semiHidden/>
@@ -10015,7 +10052,7 @@
   </w:style>
   <w:style w:type="character" w:customStyle="1" w:styleId="bulletChar">
     <w:name w:val="bullet Char"/>
-    <w:basedOn w:val="Absatz-Standardschriftart"/>
+    <w:basedOn w:val="Absatzstandardschriftart"/>
     <w:link w:val="bullet"/>
     <w:rsid w:val="005B1FE0"/>
     <w:rPr>
@@ -10024,9 +10061,9 @@
       <w:lang w:val="fi-FI" w:eastAsia="en-GB"/>
     </w:rPr>
   </w:style>
-  <w:style w:type="character" w:styleId="Fett">
+  <w:style w:type="character" w:styleId="Betont">
     <w:name w:val="Strong"/>
-    <w:basedOn w:val="Absatz-Standardschriftart"/>
+    <w:basedOn w:val="Absatzstandardschriftart"/>
     <w:uiPriority w:val="22"/>
     <w:qFormat/>
     <w:rsid w:val="0081190F"/>
@@ -10083,9 +10120,9 @@
       </w:tcPr>
     </w:tblStylePr>
   </w:style>
-  <w:style w:type="character" w:customStyle="1" w:styleId="FunotentextZchn">
-    <w:name w:val="Fußnotentext Zchn"/>
-    <w:basedOn w:val="Absatz-Standardschriftart"/>
+  <w:style w:type="character" w:customStyle="1" w:styleId="FunotentextZeichen">
+    <w:name w:val="Fußnotentext Zeichen"/>
+    <w:basedOn w:val="Absatzstandardschriftart"/>
     <w:link w:val="Funotentext"/>
     <w:semiHidden/>
     <w:rsid w:val="00CE1C5A"/>
@@ -10096,9 +10133,9 @@
       <w:lang w:val="en-GB" w:eastAsia="he-IL" w:bidi="he-IL"/>
     </w:rPr>
   </w:style>
-  <w:style w:type="character" w:styleId="Hervorhebung">
+  <w:style w:type="character" w:styleId="Herausstellen">
     <w:name w:val="Emphasis"/>
-    <w:basedOn w:val="Absatz-Standardschriftart"/>
+    <w:basedOn w:val="Absatzstandardschriftart"/>
     <w:uiPriority w:val="20"/>
     <w:qFormat/>
     <w:rsid w:val="005B6E8A"/>
@@ -10110,7 +10147,7 @@
   <w:style w:type="paragraph" w:styleId="Dokumentstruktur">
     <w:name w:val="Document Map"/>
     <w:basedOn w:val="Standard"/>
-    <w:link w:val="DokumentstrukturZchn"/>
+    <w:link w:val="DokumentstrukturZeichen"/>
     <w:semiHidden/>
     <w:unhideWhenUsed/>
     <w:rsid w:val="005C68B9"/>
@@ -10122,9 +10159,9 @@
       <w:szCs w:val="24"/>
     </w:rPr>
   </w:style>
-  <w:style w:type="character" w:customStyle="1" w:styleId="DokumentstrukturZchn">
-    <w:name w:val="Dokumentstruktur Zchn"/>
-    <w:basedOn w:val="Absatz-Standardschriftart"/>
+  <w:style w:type="character" w:customStyle="1" w:styleId="DokumentstrukturZeichen">
+    <w:name w:val="Dokumentstruktur Zeichen"/>
+    <w:basedOn w:val="Absatzstandardschriftart"/>
     <w:link w:val="Dokumentstruktur"/>
     <w:semiHidden/>
     <w:rsid w:val="005C68B9"/>
@@ -10135,7 +10172,7 @@
   </w:style>
   <w:style w:type="character" w:styleId="Platzhaltertext">
     <w:name w:val="Placeholder Text"/>
-    <w:basedOn w:val="Absatz-Standardschriftart"/>
+    <w:basedOn w:val="Absatzstandardschriftart"/>
     <w:uiPriority w:val="99"/>
     <w:semiHidden/>
     <w:rsid w:val="00B544D4"/>
@@ -10159,7 +10196,7 @@
   </w:style>
   <w:style w:type="character" w:customStyle="1" w:styleId="RowHeading">
     <w:name w:val="Row Heading"/>
-    <w:basedOn w:val="Absatz-Standardschriftart"/>
+    <w:basedOn w:val="Absatzstandardschriftart"/>
     <w:rsid w:val="00B544D4"/>
     <w:rPr>
       <w:rFonts w:ascii="Verdana" w:hAnsi="Verdana"/>
@@ -10170,7 +10207,7 @@
   </w:style>
   <w:style w:type="character" w:styleId="SchwacheHervorhebung">
     <w:name w:val="Subtle Emphasis"/>
-    <w:basedOn w:val="Absatz-Standardschriftart"/>
+    <w:basedOn w:val="Absatzstandardschriftart"/>
     <w:uiPriority w:val="19"/>
     <w:qFormat/>
     <w:rsid w:val="00B544D4"/>
@@ -10182,12 +10219,12 @@
   </w:style>
   <w:style w:type="character" w:customStyle="1" w:styleId="property">
     <w:name w:val="property"/>
-    <w:basedOn w:val="Absatz-Standardschriftart"/>
+    <w:basedOn w:val="Absatzstandardschriftart"/>
     <w:rsid w:val="00B544D4"/>
   </w:style>
   <w:style w:type="character" w:customStyle="1" w:styleId="type-string">
     <w:name w:val="type-string"/>
-    <w:basedOn w:val="Absatz-Standardschriftart"/>
+    <w:basedOn w:val="Absatzstandardschriftart"/>
     <w:rsid w:val="00B544D4"/>
   </w:style>
   <w:style w:type="paragraph" w:customStyle="1" w:styleId="Normal2">
@@ -10203,9 +10240,9 @@
       <w:lang w:val="en-US" w:eastAsia="ja-JP"/>
     </w:rPr>
   </w:style>
-  <w:style w:type="character" w:customStyle="1" w:styleId="berschrift1Zchn">
-    <w:name w:val="Überschrift 1 Zchn"/>
-    <w:basedOn w:val="Absatz-Standardschriftart"/>
+  <w:style w:type="character" w:customStyle="1" w:styleId="berschrift1Zeichen">
+    <w:name w:val="Überschrift 1 Zeichen"/>
+    <w:basedOn w:val="Absatzstandardschriftart"/>
     <w:link w:val="berschrift1"/>
     <w:uiPriority w:val="9"/>
     <w:rsid w:val="006C4D10"/>
@@ -10265,7 +10302,7 @@
 </file>
 
 <file path=word/stylesWithEffects.xml><?xml version="1.0" encoding="utf-8"?>
-<w:styles xmlns:wpc="http://schemas.microsoft.com/office/word/2010/wordprocessingCanvas" xmlns:mc="http://schemas.openxmlformats.org/markup-compatibility/2006" xmlns:o="urn:schemas-microsoft-com:office:office" xmlns:r="http://schemas.openxmlformats.org/officeDocument/2006/relationships" xmlns:m="http://schemas.openxmlformats.org/officeDocument/2006/math" xmlns:v="urn:schemas-microsoft-com:vml" xmlns:wp14="http://schemas.microsoft.com/office/word/2010/wordprocessingDrawing" xmlns:wp="http://schemas.openxmlformats.org/drawingml/2006/wordprocessingDrawing" xmlns:w10="urn:schemas-microsoft-com:office:word" xmlns:w="http://schemas.openxmlformats.org/wordprocessingml/2006/main" xmlns:w14="http://schemas.microsoft.com/office/word/2010/wordml" xmlns:wpg="http://schemas.microsoft.com/office/word/2010/wordprocessingGroup" xmlns:wpi="http://schemas.microsoft.com/office/word/2010/wordprocessingInk" xmlns:wne="http://schemas.microsoft.com/office/word/2006/wordml" xmlns:wps="http://schemas.microsoft.com/office/word/2010/wordprocessingShape" mc:Ignorable="w14 wp14">
+<w:styles xmlns:wpc="http://schemas.microsoft.com/office/word/2010/wordprocessingCanvas" xmlns:mo="http://schemas.microsoft.com/office/mac/office/2008/main" xmlns:mc="http://schemas.openxmlformats.org/markup-compatibility/2006" xmlns:mv="urn:schemas-microsoft-com:mac:vml" xmlns:o="urn:schemas-microsoft-com:office:office" xmlns:r="http://schemas.openxmlformats.org/officeDocument/2006/relationships" xmlns:m="http://schemas.openxmlformats.org/officeDocument/2006/math" xmlns:v="urn:schemas-microsoft-com:vml" xmlns:wp14="http://schemas.microsoft.com/office/word/2010/wordprocessingDrawing" xmlns:wp="http://schemas.openxmlformats.org/drawingml/2006/wordprocessingDrawing" xmlns:w10="urn:schemas-microsoft-com:office:word" xmlns:w="http://schemas.openxmlformats.org/wordprocessingml/2006/main" xmlns:w14="http://schemas.microsoft.com/office/word/2010/wordml" xmlns:wpg="http://schemas.microsoft.com/office/word/2010/wordprocessingGroup" xmlns:wpi="http://schemas.microsoft.com/office/word/2010/wordprocessingInk" xmlns:wne="http://schemas.microsoft.com/office/word/2006/wordml" xmlns:wps="http://schemas.microsoft.com/office/word/2010/wordprocessingShape" mc:Ignorable="w14 wp14">
   <w:docDefaults>
     <w:rPrDefault>
       <w:rPr>
@@ -10277,7 +10314,7 @@
     </w:rPrDefault>
     <w:pPrDefault/>
   </w:docDefaults>
-  <w:latentStyles w:defLockedState="0" w:defUIPriority="0" w:defSemiHidden="1" w:defUnhideWhenUsed="1" w:defQFormat="0" w:count="267">
+  <w:latentStyles w:defLockedState="0" w:defUIPriority="0" w:defSemiHidden="1" w:defUnhideWhenUsed="1" w:defQFormat="0" w:count="276">
     <w:lsdException w:name="Normal" w:semiHidden="0" w:unhideWhenUsed="0" w:qFormat="1"/>
     <w:lsdException w:name="heading 1" w:semiHidden="0" w:uiPriority="9" w:unhideWhenUsed="0" w:qFormat="1"/>
     <w:lsdException w:name="heading 2" w:semiHidden="0" w:uiPriority="9" w:unhideWhenUsed="0" w:qFormat="1"/>
@@ -10442,7 +10479,7 @@
     <w:name w:val="heading 1"/>
     <w:basedOn w:val="Standard"/>
     <w:next w:val="Standard"/>
-    <w:link w:val="berschrift1Zchn"/>
+    <w:link w:val="berschrift1Zeichen"/>
     <w:autoRedefine/>
     <w:uiPriority w:val="9"/>
     <w:qFormat/>
@@ -10472,7 +10509,7 @@
     <w:name w:val="heading 2"/>
     <w:basedOn w:val="Standard"/>
     <w:next w:val="Standard"/>
-    <w:link w:val="berschrift2Zchn"/>
+    <w:link w:val="berschrift2Zeichen"/>
     <w:autoRedefine/>
     <w:uiPriority w:val="9"/>
     <w:qFormat/>
@@ -10570,7 +10607,7 @@
     <w:name w:val="heading 6"/>
     <w:basedOn w:val="Standard"/>
     <w:next w:val="Standard"/>
-    <w:link w:val="berschrift6Zchn"/>
+    <w:link w:val="berschrift6Zeichen"/>
     <w:unhideWhenUsed/>
     <w:qFormat/>
     <w:rsid w:val="00C048A1"/>
@@ -10595,7 +10632,7 @@
     <w:name w:val="heading 7"/>
     <w:basedOn w:val="Standard"/>
     <w:next w:val="Standard"/>
-    <w:link w:val="berschrift7Zchn"/>
+    <w:link w:val="berschrift7Zeichen"/>
     <w:unhideWhenUsed/>
     <w:qFormat/>
     <w:rsid w:val="00C048A1"/>
@@ -10620,7 +10657,7 @@
     <w:name w:val="heading 8"/>
     <w:basedOn w:val="Standard"/>
     <w:next w:val="Standard"/>
-    <w:link w:val="berschrift8Zchn"/>
+    <w:link w:val="berschrift8Zeichen"/>
     <w:unhideWhenUsed/>
     <w:qFormat/>
     <w:rsid w:val="00C048A1"/>
@@ -10645,7 +10682,7 @@
     <w:name w:val="heading 9"/>
     <w:basedOn w:val="Standard"/>
     <w:next w:val="Standard"/>
-    <w:link w:val="berschrift9Zchn"/>
+    <w:link w:val="berschrift9Zeichen"/>
     <w:semiHidden/>
     <w:unhideWhenUsed/>
     <w:qFormat/>
@@ -10669,7 +10706,7 @@
       <w:szCs w:val="20"/>
     </w:rPr>
   </w:style>
-  <w:style w:type="character" w:default="1" w:styleId="Absatz-Standardschriftart">
+  <w:style w:type="character" w:default="1" w:styleId="Absatzstandardschriftart">
     <w:name w:val="Default Paragraph Font"/>
     <w:uiPriority w:val="1"/>
     <w:semiHidden/>
@@ -10821,7 +10858,7 @@
   </w:style>
   <w:style w:type="character" w:styleId="Funotenzeichen">
     <w:name w:val="footnote reference"/>
-    <w:basedOn w:val="Absatz-Standardschriftart"/>
+    <w:basedOn w:val="Absatzstandardschriftart"/>
     <w:semiHidden/>
     <w:rsid w:val="00F712D0"/>
     <w:rPr>
@@ -10856,7 +10893,7 @@
   <w:style w:type="paragraph" w:styleId="Funotentext">
     <w:name w:val="footnote text"/>
     <w:basedOn w:val="Standard"/>
-    <w:link w:val="FunotentextZchn"/>
+    <w:link w:val="FunotentextZeichen"/>
     <w:semiHidden/>
     <w:rsid w:val="00F712D0"/>
     <w:pPr>
@@ -10904,9 +10941,9 @@
       </w:numPr>
     </w:pPr>
   </w:style>
-  <w:style w:type="character" w:styleId="Hyperlink">
+  <w:style w:type="character" w:styleId="Link">
     <w:name w:val="Hyperlink"/>
-    <w:basedOn w:val="Absatz-Standardschriftart"/>
+    <w:basedOn w:val="Absatzstandardschriftart"/>
     <w:uiPriority w:val="99"/>
     <w:rsid w:val="00A11108"/>
     <w:rPr>
@@ -10931,7 +10968,7 @@
   </w:style>
   <w:style w:type="character" w:styleId="Kommentarzeichen">
     <w:name w:val="annotation reference"/>
-    <w:basedOn w:val="Absatz-Standardschriftart"/>
+    <w:basedOn w:val="Absatzstandardschriftart"/>
     <w:uiPriority w:val="99"/>
     <w:semiHidden/>
     <w:rsid w:val="00C2294F"/>
@@ -10943,7 +10980,7 @@
   <w:style w:type="paragraph" w:styleId="Kommentartext">
     <w:name w:val="annotation text"/>
     <w:basedOn w:val="Standard"/>
-    <w:link w:val="KommentartextZchn"/>
+    <w:link w:val="KommentartextZeichen"/>
     <w:semiHidden/>
     <w:rsid w:val="00C2294F"/>
     <w:rPr>
@@ -10986,7 +11023,7 @@
   </w:style>
   <w:style w:type="character" w:customStyle="1" w:styleId="CodeComment">
     <w:name w:val="CodeComment"/>
-    <w:basedOn w:val="Absatz-Standardschriftart"/>
+    <w:basedOn w:val="Absatzstandardschriftart"/>
     <w:rsid w:val="00EA3E12"/>
     <w:rPr>
       <w:b/>
@@ -11008,9 +11045,9 @@
       <w:lang w:val="en-US" w:eastAsia="en-US"/>
     </w:rPr>
   </w:style>
-  <w:style w:type="character" w:customStyle="1" w:styleId="berschrift2Zchn">
-    <w:name w:val="Überschrift 2 Zchn"/>
-    <w:basedOn w:val="Absatz-Standardschriftart"/>
+  <w:style w:type="character" w:customStyle="1" w:styleId="berschrift2Zeichen">
+    <w:name w:val="Überschrift 2 Zeichen"/>
+    <w:basedOn w:val="Absatzstandardschriftart"/>
     <w:link w:val="berschrift2"/>
     <w:uiPriority w:val="9"/>
     <w:rsid w:val="006C4D10"/>
@@ -11083,9 +11120,9 @@
       <w:szCs w:val="20"/>
     </w:rPr>
   </w:style>
-  <w:style w:type="character" w:styleId="BesuchterHyperlink">
+  <w:style w:type="character" w:styleId="GesichteterLink">
     <w:name w:val="FollowedHyperlink"/>
-    <w:basedOn w:val="Absatz-Standardschriftart"/>
+    <w:basedOn w:val="Absatzstandardschriftart"/>
     <w:rsid w:val="00C67B0B"/>
     <w:rPr>
       <w:color w:val="800080"/>
@@ -11094,7 +11131,7 @@
   </w:style>
   <w:style w:type="character" w:styleId="Seitenzahl">
     <w:name w:val="page number"/>
-    <w:basedOn w:val="Absatz-Standardschriftart"/>
+    <w:basedOn w:val="Absatzstandardschriftart"/>
     <w:rsid w:val="00715CBF"/>
   </w:style>
   <w:style w:type="paragraph" w:customStyle="1" w:styleId="CellHeader">
@@ -11112,7 +11149,7 @@
   </w:style>
   <w:style w:type="character" w:customStyle="1" w:styleId="cellCar">
     <w:name w:val="cell Car"/>
-    <w:basedOn w:val="Absatz-Standardschriftart"/>
+    <w:basedOn w:val="Absatzstandardschriftart"/>
     <w:link w:val="cell"/>
     <w:rsid w:val="00A11108"/>
     <w:rPr>
@@ -11196,7 +11233,7 @@
   </w:style>
   <w:style w:type="character" w:customStyle="1" w:styleId="Code">
     <w:name w:val="Code"/>
-    <w:basedOn w:val="Absatz-Standardschriftart"/>
+    <w:basedOn w:val="Absatzstandardschriftart"/>
     <w:rsid w:val="00124D52"/>
     <w:rPr>
       <w:rFonts w:ascii="Courier New" w:hAnsi="Courier New"/>
@@ -11209,7 +11246,7 @@
   </w:style>
   <w:style w:type="character" w:customStyle="1" w:styleId="deck">
     <w:name w:val="deck"/>
-    <w:basedOn w:val="Absatz-Standardschriftart"/>
+    <w:basedOn w:val="Absatzstandardschriftart"/>
     <w:rsid w:val="00B339BB"/>
   </w:style>
   <w:style w:type="paragraph" w:customStyle="1" w:styleId="Appendix">
@@ -11441,7 +11478,7 @@
   </w:style>
   <w:style w:type="character" w:customStyle="1" w:styleId="StyleLatinArialComplexArialLatin16ptLatinBold0">
     <w:name w:val="Style (Latin) Arial (Complex) Arial (Latin) 16 pt (Latin) Bold"/>
-    <w:basedOn w:val="Absatz-Standardschriftart"/>
+    <w:basedOn w:val="Absatzstandardschriftart"/>
     <w:rsid w:val="00A11108"/>
     <w:rPr>
       <w:rFonts w:ascii="Calibri" w:hAnsi="Calibri" w:cs="Arial"/>
@@ -11566,9 +11603,9 @@
       </w:tcPr>
     </w:tblStylePr>
   </w:style>
-  <w:style w:type="character" w:customStyle="1" w:styleId="berschrift6Zchn">
-    <w:name w:val="Überschrift 6 Zchn"/>
-    <w:basedOn w:val="Absatz-Standardschriftart"/>
+  <w:style w:type="character" w:customStyle="1" w:styleId="berschrift6Zeichen">
+    <w:name w:val="Überschrift 6 Zeichen"/>
+    <w:basedOn w:val="Absatzstandardschriftart"/>
     <w:link w:val="berschrift6"/>
     <w:rsid w:val="00C048A1"/>
     <w:rPr>
@@ -11580,9 +11617,9 @@
       <w:lang w:val="en-GB"/>
     </w:rPr>
   </w:style>
-  <w:style w:type="character" w:customStyle="1" w:styleId="berschrift7Zchn">
-    <w:name w:val="Überschrift 7 Zchn"/>
-    <w:basedOn w:val="Absatz-Standardschriftart"/>
+  <w:style w:type="character" w:customStyle="1" w:styleId="berschrift7Zeichen">
+    <w:name w:val="Überschrift 7 Zeichen"/>
+    <w:basedOn w:val="Absatzstandardschriftart"/>
     <w:link w:val="berschrift7"/>
     <w:rsid w:val="00C048A1"/>
     <w:rPr>
@@ -11594,9 +11631,9 @@
       <w:lang w:val="en-GB"/>
     </w:rPr>
   </w:style>
-  <w:style w:type="character" w:customStyle="1" w:styleId="berschrift8Zchn">
-    <w:name w:val="Überschrift 8 Zchn"/>
-    <w:basedOn w:val="Absatz-Standardschriftart"/>
+  <w:style w:type="character" w:customStyle="1" w:styleId="berschrift8Zeichen">
+    <w:name w:val="Überschrift 8 Zeichen"/>
+    <w:basedOn w:val="Absatzstandardschriftart"/>
     <w:link w:val="berschrift8"/>
     <w:rsid w:val="00C048A1"/>
     <w:rPr>
@@ -11607,9 +11644,9 @@
       <w:lang w:val="en-GB"/>
     </w:rPr>
   </w:style>
-  <w:style w:type="character" w:customStyle="1" w:styleId="berschrift9Zchn">
-    <w:name w:val="Überschrift 9 Zchn"/>
-    <w:basedOn w:val="Absatz-Standardschriftart"/>
+  <w:style w:type="character" w:customStyle="1" w:styleId="berschrift9Zeichen">
+    <w:name w:val="Überschrift 9 Zeichen"/>
+    <w:basedOn w:val="Absatzstandardschriftart"/>
     <w:link w:val="berschrift9"/>
     <w:semiHidden/>
     <w:rsid w:val="00C048A1"/>
@@ -11625,7 +11662,7 @@
   </w:style>
   <w:style w:type="character" w:customStyle="1" w:styleId="apple-converted-space">
     <w:name w:val="apple-converted-space"/>
-    <w:basedOn w:val="Absatz-Standardschriftart"/>
+    <w:basedOn w:val="Absatzstandardschriftart"/>
     <w:rsid w:val="00AC5BA1"/>
   </w:style>
   <w:style w:type="paragraph" w:customStyle="1" w:styleId="Koptekst2">
@@ -11665,9 +11702,9 @@
       <w:lang w:val="nl-NL" w:eastAsia="en-US"/>
     </w:rPr>
   </w:style>
-  <w:style w:type="character" w:customStyle="1" w:styleId="KommentartextZchn">
-    <w:name w:val="Kommentartext Zchn"/>
-    <w:basedOn w:val="Absatz-Standardschriftart"/>
+  <w:style w:type="character" w:customStyle="1" w:styleId="KommentartextZeichen">
+    <w:name w:val="Kommentartext Zeichen"/>
+    <w:basedOn w:val="Absatzstandardschriftart"/>
     <w:link w:val="Kommentartext"/>
     <w:uiPriority w:val="99"/>
     <w:semiHidden/>
@@ -11725,7 +11762,7 @@
   </w:style>
   <w:style w:type="character" w:customStyle="1" w:styleId="bulletChar">
     <w:name w:val="bullet Char"/>
-    <w:basedOn w:val="Absatz-Standardschriftart"/>
+    <w:basedOn w:val="Absatzstandardschriftart"/>
     <w:link w:val="bullet"/>
     <w:rsid w:val="005B1FE0"/>
     <w:rPr>
@@ -11734,9 +11771,9 @@
       <w:lang w:val="fi-FI" w:eastAsia="en-GB"/>
     </w:rPr>
   </w:style>
-  <w:style w:type="character" w:styleId="Fett">
+  <w:style w:type="character" w:styleId="Betont">
     <w:name w:val="Strong"/>
-    <w:basedOn w:val="Absatz-Standardschriftart"/>
+    <w:basedOn w:val="Absatzstandardschriftart"/>
     <w:uiPriority w:val="22"/>
     <w:qFormat/>
     <w:rsid w:val="0081190F"/>
@@ -11793,9 +11830,9 @@
       </w:tcPr>
     </w:tblStylePr>
   </w:style>
-  <w:style w:type="character" w:customStyle="1" w:styleId="FunotentextZchn">
-    <w:name w:val="Fußnotentext Zchn"/>
-    <w:basedOn w:val="Absatz-Standardschriftart"/>
+  <w:style w:type="character" w:customStyle="1" w:styleId="FunotentextZeichen">
+    <w:name w:val="Fußnotentext Zeichen"/>
+    <w:basedOn w:val="Absatzstandardschriftart"/>
     <w:link w:val="Funotentext"/>
     <w:semiHidden/>
     <w:rsid w:val="00CE1C5A"/>
@@ -11806,9 +11843,9 @@
       <w:lang w:val="en-GB" w:eastAsia="he-IL" w:bidi="he-IL"/>
     </w:rPr>
   </w:style>
-  <w:style w:type="character" w:styleId="Hervorhebung">
+  <w:style w:type="character" w:styleId="Herausstellen">
     <w:name w:val="Emphasis"/>
-    <w:basedOn w:val="Absatz-Standardschriftart"/>
+    <w:basedOn w:val="Absatzstandardschriftart"/>
     <w:uiPriority w:val="20"/>
     <w:qFormat/>
     <w:rsid w:val="005B6E8A"/>
@@ -11820,7 +11857,7 @@
   <w:style w:type="paragraph" w:styleId="Dokumentstruktur">
     <w:name w:val="Document Map"/>
     <w:basedOn w:val="Standard"/>
-    <w:link w:val="DokumentstrukturZchn"/>
+    <w:link w:val="DokumentstrukturZeichen"/>
     <w:semiHidden/>
     <w:unhideWhenUsed/>
     <w:rsid w:val="005C68B9"/>
@@ -11832,9 +11869,9 @@
       <w:szCs w:val="24"/>
     </w:rPr>
   </w:style>
-  <w:style w:type="character" w:customStyle="1" w:styleId="DokumentstrukturZchn">
-    <w:name w:val="Dokumentstruktur Zchn"/>
-    <w:basedOn w:val="Absatz-Standardschriftart"/>
+  <w:style w:type="character" w:customStyle="1" w:styleId="DokumentstrukturZeichen">
+    <w:name w:val="Dokumentstruktur Zeichen"/>
+    <w:basedOn w:val="Absatzstandardschriftart"/>
     <w:link w:val="Dokumentstruktur"/>
     <w:semiHidden/>
     <w:rsid w:val="005C68B9"/>
@@ -11845,7 +11882,7 @@
   </w:style>
   <w:style w:type="character" w:styleId="Platzhaltertext">
     <w:name w:val="Placeholder Text"/>
-    <w:basedOn w:val="Absatz-Standardschriftart"/>
+    <w:basedOn w:val="Absatzstandardschriftart"/>
     <w:uiPriority w:val="99"/>
     <w:semiHidden/>
     <w:rsid w:val="00B544D4"/>
@@ -11869,7 +11906,7 @@
   </w:style>
   <w:style w:type="character" w:customStyle="1" w:styleId="RowHeading">
     <w:name w:val="Row Heading"/>
-    <w:basedOn w:val="Absatz-Standardschriftart"/>
+    <w:basedOn w:val="Absatzstandardschriftart"/>
     <w:rsid w:val="00B544D4"/>
     <w:rPr>
       <w:rFonts w:ascii="Verdana" w:hAnsi="Verdana"/>
@@ -11880,7 +11917,7 @@
   </w:style>
   <w:style w:type="character" w:styleId="SchwacheHervorhebung">
     <w:name w:val="Subtle Emphasis"/>
-    <w:basedOn w:val="Absatz-Standardschriftart"/>
+    <w:basedOn w:val="Absatzstandardschriftart"/>
     <w:uiPriority w:val="19"/>
     <w:qFormat/>
     <w:rsid w:val="00B544D4"/>
@@ -11892,12 +11929,12 @@
   </w:style>
   <w:style w:type="character" w:customStyle="1" w:styleId="property">
     <w:name w:val="property"/>
-    <w:basedOn w:val="Absatz-Standardschriftart"/>
+    <w:basedOn w:val="Absatzstandardschriftart"/>
     <w:rsid w:val="00B544D4"/>
   </w:style>
   <w:style w:type="character" w:customStyle="1" w:styleId="type-string">
     <w:name w:val="type-string"/>
-    <w:basedOn w:val="Absatz-Standardschriftart"/>
+    <w:basedOn w:val="Absatzstandardschriftart"/>
     <w:rsid w:val="00B544D4"/>
   </w:style>
   <w:style w:type="paragraph" w:customStyle="1" w:styleId="Normal2">
@@ -11913,9 +11950,9 @@
       <w:lang w:val="en-US" w:eastAsia="ja-JP"/>
     </w:rPr>
   </w:style>
-  <w:style w:type="character" w:customStyle="1" w:styleId="berschrift1Zchn">
-    <w:name w:val="Überschrift 1 Zchn"/>
-    <w:basedOn w:val="Absatz-Standardschriftart"/>
+  <w:style w:type="character" w:customStyle="1" w:styleId="berschrift1Zeichen">
+    <w:name w:val="Überschrift 1 Zeichen"/>
+    <w:basedOn w:val="Absatzstandardschriftart"/>
     <w:link w:val="berschrift1"/>
     <w:uiPriority w:val="9"/>
     <w:rsid w:val="006C4D10"/>
@@ -11975,7 +12012,7 @@
 </file>
 
 <file path=word/glossary/document.xml><?xml version="1.0" encoding="utf-8"?>
-<w:glossaryDocument xmlns:wpc="http://schemas.microsoft.com/office/word/2010/wordprocessingCanvas" xmlns:mc="http://schemas.openxmlformats.org/markup-compatibility/2006" xmlns:o="urn:schemas-microsoft-com:office:office" xmlns:r="http://schemas.openxmlformats.org/officeDocument/2006/relationships" xmlns:m="http://schemas.openxmlformats.org/officeDocument/2006/math" xmlns:v="urn:schemas-microsoft-com:vml" xmlns:wp14="http://schemas.microsoft.com/office/word/2010/wordprocessingDrawing" xmlns:wp="http://schemas.openxmlformats.org/drawingml/2006/wordprocessingDrawing" xmlns:w10="urn:schemas-microsoft-com:office:word" xmlns:w="http://schemas.openxmlformats.org/wordprocessingml/2006/main" xmlns:w14="http://schemas.microsoft.com/office/word/2010/wordml" xmlns:wpg="http://schemas.microsoft.com/office/word/2010/wordprocessingGroup" xmlns:wpi="http://schemas.microsoft.com/office/word/2010/wordprocessingInk" xmlns:wne="http://schemas.microsoft.com/office/word/2006/wordml" xmlns:wps="http://schemas.microsoft.com/office/word/2010/wordprocessingShape" mc:Ignorable="w14 wp14">
+<w:glossaryDocument xmlns:wpc="http://schemas.microsoft.com/office/word/2010/wordprocessingCanvas" xmlns:mo="http://schemas.microsoft.com/office/mac/office/2008/main" xmlns:mc="http://schemas.openxmlformats.org/markup-compatibility/2006" xmlns:mv="urn:schemas-microsoft-com:mac:vml" xmlns:o="urn:schemas-microsoft-com:office:office" xmlns:r="http://schemas.openxmlformats.org/officeDocument/2006/relationships" xmlns:m="http://schemas.openxmlformats.org/officeDocument/2006/math" xmlns:v="urn:schemas-microsoft-com:vml" xmlns:wp14="http://schemas.microsoft.com/office/word/2010/wordprocessingDrawing" xmlns:wp="http://schemas.openxmlformats.org/drawingml/2006/wordprocessingDrawing" xmlns:w10="urn:schemas-microsoft-com:office:word" xmlns:w="http://schemas.openxmlformats.org/wordprocessingml/2006/main" xmlns:w14="http://schemas.microsoft.com/office/word/2010/wordml" xmlns:wpg="http://schemas.microsoft.com/office/word/2010/wordprocessingGroup" xmlns:wpi="http://schemas.microsoft.com/office/word/2010/wordprocessingInk" xmlns:wne="http://schemas.microsoft.com/office/word/2006/wordml" xmlns:wps="http://schemas.microsoft.com/office/word/2010/wordprocessingShape" mc:Ignorable="w14 wp14">
   <w:docParts>
     <w:docPart>
       <w:docPartPr>
@@ -12013,16 +12050,16 @@
 <file path=word/glossary/fontTable.xml><?xml version="1.0" encoding="utf-8"?>
 <w:fonts xmlns:mc="http://schemas.openxmlformats.org/markup-compatibility/2006" xmlns:r="http://schemas.openxmlformats.org/officeDocument/2006/relationships" xmlns:w="http://schemas.openxmlformats.org/wordprocessingml/2006/main" xmlns:w14="http://schemas.microsoft.com/office/word/2010/wordml" mc:Ignorable="w14">
   <w:font w:name="Symbol">
-    <w:panose1 w:val="05050102010706020507"/>
+    <w:panose1 w:val="00000000000000000000"/>
     <w:charset w:val="02"/>
-    <w:family w:val="roman"/>
+    <w:family w:val="auto"/>
     <w:pitch w:val="variable"/>
     <w:sig w:usb0="00000000" w:usb1="10000000" w:usb2="00000000" w:usb3="00000000" w:csb0="80000000" w:csb1="00000000"/>
   </w:font>
   <w:font w:name="Times New Roman">
     <w:panose1 w:val="02020603050405020304"/>
     <w:charset w:val="00"/>
-    <w:family w:val="roman"/>
+    <w:family w:val="auto"/>
     <w:pitch w:val="variable"/>
     <w:sig w:usb0="E0002AFF" w:usb1="C0007841" w:usb2="00000009" w:usb3="00000000" w:csb0="000001FF" w:csb1="00000000"/>
   </w:font>
@@ -12036,54 +12073,53 @@
   <w:font w:name="Courier New">
     <w:panose1 w:val="02070309020205020404"/>
     <w:charset w:val="00"/>
-    <w:family w:val="modern"/>
-    <w:pitch w:val="fixed"/>
+    <w:family w:val="auto"/>
+    <w:pitch w:val="variable"/>
     <w:sig w:usb0="E0002AFF" w:usb1="C0007843" w:usb2="00000009" w:usb3="00000000" w:csb0="000001FF" w:csb1="00000000"/>
   </w:font>
   <w:font w:name="Calibri">
     <w:panose1 w:val="020F0502020204030204"/>
     <w:charset w:val="00"/>
-    <w:family w:val="swiss"/>
+    <w:family w:val="auto"/>
     <w:pitch w:val="variable"/>
-    <w:sig w:usb0="E00002FF" w:usb1="4000ACFF" w:usb2="00000001" w:usb3="00000000" w:csb0="0000019F" w:csb1="00000000"/>
+    <w:sig w:usb0="E10002FF" w:usb1="4000ACFF" w:usb2="00000009" w:usb3="00000000" w:csb0="0000019F" w:csb1="00000000"/>
   </w:font>
   <w:font w:name="Arial">
     <w:panose1 w:val="020B0604020202020204"/>
     <w:charset w:val="00"/>
-    <w:family w:val="swiss"/>
+    <w:family w:val="auto"/>
     <w:pitch w:val="variable"/>
     <w:sig w:usb0="E0002AFF" w:usb1="C0007843" w:usb2="00000009" w:usb3="00000000" w:csb0="000001FF" w:csb1="00000000"/>
   </w:font>
-  <w:font w:name="MS Gothic">
-    <w:altName w:val="ＭＳ ゴシック"/>
-    <w:panose1 w:val="020B0609070205080204"/>
-    <w:charset w:val="80"/>
-    <w:family w:val="modern"/>
-    <w:pitch w:val="fixed"/>
-    <w:sig w:usb0="E00002FF" w:usb1="6AC7FDFB" w:usb2="00000012" w:usb3="00000000" w:csb0="0002009F" w:csb1="00000000"/>
+  <w:font w:name="ＭＳ ゴシック">
+    <w:charset w:val="4E"/>
+    <w:family w:val="auto"/>
+    <w:pitch w:val="variable"/>
+    <w:sig w:usb0="00000001" w:usb1="08070000" w:usb2="00000010" w:usb3="00000000" w:csb0="00020000" w:csb1="00000000"/>
   </w:font>
   <w:font w:name="Tahoma">
     <w:panose1 w:val="020B0604030504040204"/>
     <w:charset w:val="00"/>
-    <w:family w:val="swiss"/>
+    <w:family w:val="auto"/>
     <w:pitch w:val="variable"/>
-    <w:sig w:usb0="E1002EFF" w:usb1="C000605B" w:usb2="00000029" w:usb3="00000000" w:csb0="000101FF" w:csb1="00000000"/>
+    <w:sig w:usb0="00000003" w:usb1="00000000" w:usb2="00000000" w:usb3="00000000" w:csb0="00000001" w:csb1="00000000"/>
   </w:font>
   <w:font w:name="Cambria">
     <w:panose1 w:val="02040503050406030204"/>
     <w:charset w:val="00"/>
-    <w:family w:val="roman"/>
+    <w:family w:val="auto"/>
     <w:pitch w:val="variable"/>
     <w:sig w:usb0="E00002FF" w:usb1="400004FF" w:usb2="00000000" w:usb3="00000000" w:csb0="0000019F" w:csb1="00000000"/>
   </w:font>
   <w:font w:name="Microsoft Sans Serif">
     <w:panose1 w:val="020B0604020202020204"/>
     <w:charset w:val="00"/>
-    <w:family w:val="swiss"/>
+    <w:family w:val="auto"/>
     <w:pitch w:val="variable"/>
-    <w:sig w:usb0="E1002AFF" w:usb1="C0000002" w:usb2="00000008" w:usb3="00000000" w:csb0="000101FF" w:csb1="00000000"/>
+    <w:sig w:usb0="00000003" w:usb1="00000000" w:usb2="00000000" w:usb3="00000000" w:csb0="00000001" w:csb1="00000000"/>
   </w:font>
   <w:font w:name="PT Sans Bold">
+    <w:panose1 w:val="020B0703020203020204"/>
     <w:charset w:val="00"/>
     <w:family w:val="auto"/>
     <w:pitch w:val="variable"/>
@@ -12096,33 +12132,31 @@
     <w:sig w:usb0="00000001" w:usb1="08070000" w:usb2="00000010" w:usb3="00000000" w:csb0="00020000" w:csb1="00000000"/>
   </w:font>
   <w:font w:name="Helvetica">
-    <w:panose1 w:val="020B0604020202020204"/>
+    <w:panose1 w:val="00000000000000000000"/>
     <w:charset w:val="00"/>
-    <w:family w:val="swiss"/>
-    <w:notTrueType/>
+    <w:family w:val="auto"/>
     <w:pitch w:val="variable"/>
     <w:sig w:usb0="00000003" w:usb1="00000000" w:usb2="00000000" w:usb3="00000000" w:csb0="00000001" w:csb1="00000000"/>
   </w:font>
   <w:font w:name="Verdana">
     <w:panose1 w:val="020B0604030504040204"/>
     <w:charset w:val="00"/>
-    <w:family w:val="swiss"/>
+    <w:family w:val="auto"/>
     <w:pitch w:val="variable"/>
-    <w:sig w:usb0="A10006FF" w:usb1="4000205B" w:usb2="00000010" w:usb3="00000000" w:csb0="0000019F" w:csb1="00000000"/>
+    <w:sig w:usb0="00000003" w:usb1="00000000" w:usb2="00000000" w:usb3="00000000" w:csb0="00000001" w:csb1="00000000"/>
   </w:font>
   <w:font w:name="Lucida Grande">
+    <w:panose1 w:val="020B0600040502020204"/>
     <w:charset w:val="00"/>
     <w:family w:val="auto"/>
     <w:pitch w:val="variable"/>
     <w:sig w:usb0="E1000AEF" w:usb1="5000A1FF" w:usb2="00000000" w:usb3="00000000" w:csb0="000001BF" w:csb1="00000000"/>
   </w:font>
-  <w:font w:name="MS Mincho">
-    <w:altName w:val="ＭＳ 明朝"/>
-    <w:panose1 w:val="02020609040205080304"/>
-    <w:charset w:val="80"/>
-    <w:family w:val="modern"/>
-    <w:pitch w:val="fixed"/>
-    <w:sig w:usb0="E00002FF" w:usb1="6AC7FDFB" w:usb2="00000012" w:usb3="00000000" w:csb0="0002009F" w:csb1="00000000"/>
+  <w:font w:name="ＭＳ 明朝">
+    <w:charset w:val="4E"/>
+    <w:family w:val="auto"/>
+    <w:pitch w:val="variable"/>
+    <w:sig w:usb0="00000001" w:usb1="08070000" w:usb2="00000010" w:usb3="00000000" w:csb0="00020000" w:csb1="00000000"/>
   </w:font>
 </w:fonts>
 </file>
@@ -12169,8 +12203,9 @@
     <m:intLim m:val="subSup"/>
     <m:naryLim m:val="undOvr"/>
   </m:mathPr>
-  <w:themeFontLang w:val="nl-NL"/>
+  <w:themeFontLang w:val="nl-NL" w:eastAsia="ja-JP"/>
   <w:clrSchemeMapping w:bg1="light1" w:t1="dark1" w:bg2="light2" w:t2="dark2" w:accent1="accent1" w:accent2="accent2" w:accent3="accent3" w:accent4="accent4" w:accent5="accent5" w:accent6="accent6" w:hyperlink="hyperlink" w:followedHyperlink="followedHyperlink"/>
+  <w:doNotAutoCompressPictures/>
   <w:decimalSymbol w:val="."/>
   <w:listSeparator w:val=","/>
 </w:settings>
@@ -12193,7 +12228,7 @@
       </w:pPr>
     </w:pPrDefault>
   </w:docDefaults>
-  <w:latentStyles w:defLockedState="0" w:defUIPriority="99" w:defSemiHidden="1" w:defUnhideWhenUsed="1" w:defQFormat="0" w:count="267">
+  <w:latentStyles w:defLockedState="0" w:defUIPriority="99" w:defSemiHidden="1" w:defUnhideWhenUsed="1" w:defQFormat="0" w:count="276">
     <w:lsdException w:name="Normal" w:semiHidden="0" w:uiPriority="0" w:unhideWhenUsed="0" w:qFormat="1"/>
     <w:lsdException w:name="heading 1" w:semiHidden="0" w:uiPriority="9" w:unhideWhenUsed="0" w:qFormat="1"/>
     <w:lsdException w:name="heading 2" w:uiPriority="9" w:qFormat="1"/>
@@ -12336,7 +12371,7 @@
     <w:name w:val="Normal"/>
     <w:qFormat/>
   </w:style>
-  <w:style w:type="character" w:default="1" w:styleId="Absatz-Standardschriftart">
+  <w:style w:type="character" w:default="1" w:styleId="Absatzstandardschriftart">
     <w:name w:val="Default Paragraph Font"/>
     <w:uiPriority w:val="1"/>
     <w:semiHidden/>
@@ -12365,7 +12400,7 @@
   </w:style>
   <w:style w:type="character" w:styleId="Platzhaltertext">
     <w:name w:val="Placeholder Text"/>
-    <w:basedOn w:val="Absatz-Standardschriftart"/>
+    <w:basedOn w:val="Absatzstandardschriftart"/>
     <w:uiPriority w:val="99"/>
     <w:semiHidden/>
     <w:rsid w:val="00651092"/>
@@ -12397,7 +12432,7 @@
 </file>
 
 <file path=word/glossary/stylesWithEffects.xml><?xml version="1.0" encoding="utf-8"?>
-<w:styles xmlns:wpc="http://schemas.microsoft.com/office/word/2010/wordprocessingCanvas" xmlns:mc="http://schemas.openxmlformats.org/markup-compatibility/2006" xmlns:o="urn:schemas-microsoft-com:office:office" xmlns:r="http://schemas.openxmlformats.org/officeDocument/2006/relationships" xmlns:m="http://schemas.openxmlformats.org/officeDocument/2006/math" xmlns:v="urn:schemas-microsoft-com:vml" xmlns:wp14="http://schemas.microsoft.com/office/word/2010/wordprocessingDrawing" xmlns:wp="http://schemas.openxmlformats.org/drawingml/2006/wordprocessingDrawing" xmlns:w10="urn:schemas-microsoft-com:office:word" xmlns:w="http://schemas.openxmlformats.org/wordprocessingml/2006/main" xmlns:w14="http://schemas.microsoft.com/office/word/2010/wordml" xmlns:wpg="http://schemas.microsoft.com/office/word/2010/wordprocessingGroup" xmlns:wpi="http://schemas.microsoft.com/office/word/2010/wordprocessingInk" xmlns:wne="http://schemas.microsoft.com/office/word/2006/wordml" xmlns:wps="http://schemas.microsoft.com/office/word/2010/wordprocessingShape" mc:Ignorable="w14 wp14">
+<w:styles xmlns:wpc="http://schemas.microsoft.com/office/word/2010/wordprocessingCanvas" xmlns:mo="http://schemas.microsoft.com/office/mac/office/2008/main" xmlns:mc="http://schemas.openxmlformats.org/markup-compatibility/2006" xmlns:mv="urn:schemas-microsoft-com:mac:vml" xmlns:o="urn:schemas-microsoft-com:office:office" xmlns:r="http://schemas.openxmlformats.org/officeDocument/2006/relationships" xmlns:m="http://schemas.openxmlformats.org/officeDocument/2006/math" xmlns:v="urn:schemas-microsoft-com:vml" xmlns:wp14="http://schemas.microsoft.com/office/word/2010/wordprocessingDrawing" xmlns:wp="http://schemas.openxmlformats.org/drawingml/2006/wordprocessingDrawing" xmlns:w10="urn:schemas-microsoft-com:office:word" xmlns:w="http://schemas.openxmlformats.org/wordprocessingml/2006/main" xmlns:w14="http://schemas.microsoft.com/office/word/2010/wordml" xmlns:wpg="http://schemas.microsoft.com/office/word/2010/wordprocessingGroup" xmlns:wpi="http://schemas.microsoft.com/office/word/2010/wordprocessingInk" xmlns:wne="http://schemas.microsoft.com/office/word/2006/wordml" xmlns:wps="http://schemas.microsoft.com/office/word/2010/wordprocessingShape" mc:Ignorable="w14 wp14">
   <w:docDefaults>
     <w:rPrDefault>
       <w:rPr>
@@ -12413,7 +12448,7 @@
       </w:pPr>
     </w:pPrDefault>
   </w:docDefaults>
-  <w:latentStyles w:defLockedState="0" w:defUIPriority="99" w:defSemiHidden="1" w:defUnhideWhenUsed="1" w:defQFormat="0" w:count="267">
+  <w:latentStyles w:defLockedState="0" w:defUIPriority="99" w:defSemiHidden="1" w:defUnhideWhenUsed="1" w:defQFormat="0" w:count="276">
     <w:lsdException w:name="Normal" w:semiHidden="0" w:uiPriority="0" w:unhideWhenUsed="0" w:qFormat="1"/>
     <w:lsdException w:name="heading 1" w:semiHidden="0" w:uiPriority="9" w:unhideWhenUsed="0" w:qFormat="1"/>
     <w:lsdException w:name="heading 2" w:uiPriority="9" w:qFormat="1"/>
@@ -12556,7 +12591,7 @@
     <w:name w:val="Normal"/>
     <w:qFormat/>
   </w:style>
-  <w:style w:type="character" w:default="1" w:styleId="Absatz-Standardschriftart">
+  <w:style w:type="character" w:default="1" w:styleId="Absatzstandardschriftart">
     <w:name w:val="Default Paragraph Font"/>
     <w:uiPriority w:val="1"/>
     <w:semiHidden/>
@@ -12585,7 +12620,7 @@
   </w:style>
   <w:style w:type="character" w:styleId="Platzhaltertext">
     <w:name w:val="Placeholder Text"/>
-    <w:basedOn w:val="Absatz-Standardschriftart"/>
+    <w:basedOn w:val="Absatzstandardschriftart"/>
     <w:uiPriority w:val="99"/>
     <w:semiHidden/>
     <w:rsid w:val="00651092"/>
@@ -12620,6 +12655,7 @@
 <w:webSettings xmlns:mc="http://schemas.openxmlformats.org/markup-compatibility/2006" xmlns:r="http://schemas.openxmlformats.org/officeDocument/2006/relationships" xmlns:w="http://schemas.openxmlformats.org/wordprocessingml/2006/main" xmlns:w14="http://schemas.microsoft.com/office/word/2010/wordml" mc:Ignorable="w14">
   <w:optimizeForBrowser/>
   <w:allowPNG/>
+  <w:doNotSaveAsSingleFile/>
 </w:webSettings>
 </file>
 
@@ -12948,7 +12984,7 @@
 </file>
 
 <file path=customXml/itemProps1.xml><?xml version="1.0" encoding="utf-8"?>
-<ds:datastoreItem xmlns:ds="http://schemas.openxmlformats.org/officeDocument/2006/customXml" ds:itemID="{F47DCF50-BD01-4257-90ED-76C29BF1C165}">
+<ds:datastoreItem xmlns:ds="http://schemas.openxmlformats.org/officeDocument/2006/customXml" ds:itemID="{0BAB9146-253B-1745-BA02-7CC583D511E4}">
   <ds:schemaRefs>
     <ds:schemaRef ds:uri="http://schemas.openxmlformats.org/officeDocument/2006/bibliography"/>
   </ds:schemaRefs>

</xml_diff>